<commit_message>
Corregido fallos cast y cambios en la GA.docx
</commit_message>
<xml_diff>
--- a/metalenguajes/GAt_Identificacion.docx
+++ b/metalenguajes/GAt_Identificacion.docx
@@ -837,6 +837,7 @@
                 <w:color w:val="767171" w:themeColor="background2" w:themeShade="80"/>
                 <w:sz w:val="24"/>
                 <w:szCs w:val="24"/>
+                <w:lang w:val="en-US"/>
               </w:rPr>
             </w:pPr>
             <w:r>
@@ -855,6 +856,7 @@
                 <w:color w:val="767171" w:themeColor="background2" w:themeShade="80"/>
                 <w:sz w:val="24"/>
                 <w:szCs w:val="24"/>
+                <w:lang w:val="en-US"/>
               </w:rPr>
               <w:t>∅</w:t>
             </w:r>
@@ -865,6 +867,7 @@
                 <w:rFonts w:ascii="Cambria" w:hAnsi="Cambria" w:cs="Calibri"/>
                 <w:sz w:val="24"/>
                 <w:szCs w:val="24"/>
+                <w:lang w:val="en-US"/>
               </w:rPr>
             </w:pPr>
             <w:r>
@@ -872,6 +875,7 @@
                 <w:rFonts w:ascii="Cambria" w:hAnsi="Cambria" w:cs="Cambria Math"/>
                 <w:sz w:val="24"/>
                 <w:szCs w:val="24"/>
+                <w:lang w:val="en-US"/>
               </w:rPr>
               <w:t xml:space="preserve">si retorno </w:t>
             </w:r>
@@ -880,6 +884,7 @@
                 <w:rFonts w:ascii="Cambria" w:hAnsi="Cambria" w:cs="Calibri"/>
                 <w:sz w:val="24"/>
                 <w:szCs w:val="24"/>
+                <w:lang w:val="en-US"/>
               </w:rPr>
               <w:t>≠</w:t>
             </w:r>
@@ -889,6 +894,7 @@
                 <w:color w:val="767171" w:themeColor="background2" w:themeShade="80"/>
                 <w:sz w:val="24"/>
                 <w:szCs w:val="24"/>
+                <w:lang w:val="en-US"/>
               </w:rPr>
               <w:t xml:space="preserve"> </w:t>
             </w:r>
@@ -897,6 +903,7 @@
                 <w:rFonts w:ascii="Cambria" w:hAnsi="Cambria" w:cs="Calibri"/>
                 <w:sz w:val="24"/>
                 <w:szCs w:val="24"/>
+                <w:lang w:val="en-US"/>
               </w:rPr>
               <w:t>voidType</w:t>
             </w:r>
@@ -915,6 +922,7 @@
                 <w:rFonts w:ascii="Cambria" w:hAnsi="Cambria" w:cs="Calibri"/>
                 <w:sz w:val="24"/>
                 <w:szCs w:val="24"/>
+                <w:lang w:val="en-US"/>
               </w:rPr>
               <w:t xml:space="preserve">     returnNode </w:t>
             </w:r>
@@ -923,16 +931,9 @@
                 <w:rFonts w:ascii="Cambria" w:hAnsi="Cambria" w:cs="Cambria Math"/>
                 <w:sz w:val="24"/>
                 <w:szCs w:val="24"/>
-              </w:rPr>
-              <w:t>⊂</w:t>
-            </w:r>
-            <w:r>
-              <w:rPr>
-                <w:rFonts w:ascii="Cambria" w:hAnsi="Cambria" w:cs="Cambria Math"/>
-                <w:sz w:val="24"/>
-                <w:szCs w:val="24"/>
-              </w:rPr>
-              <w:t xml:space="preserve"> method.definition</w:t>
+                <w:lang w:val="en-US"/>
+              </w:rPr>
+              <w:t>⊂ method.definition</w:t>
             </w:r>
           </w:p>
         </w:tc>
@@ -1581,15 +1582,13 @@
                 <w:rFonts w:ascii="Cambria" w:hAnsi="Cambria"/>
                 <w:sz w:val="24"/>
                 <w:szCs w:val="24"/>
-                <w:lang w:val="en-US"/>
-              </w:rPr>
-            </w:pPr>
-            <w:r>
-              <w:rPr>
-                <w:rFonts w:ascii="Cambria" w:hAnsi="Cambria"/>
-                <w:sz w:val="24"/>
-                <w:szCs w:val="24"/>
-                <w:lang w:val="en-US"/>
+              </w:rPr>
+            </w:pPr>
+            <w:r>
+              <w:rPr>
+                <w:rFonts w:ascii="Cambria" w:hAnsi="Cambria"/>
+                <w:sz w:val="24"/>
+                <w:szCs w:val="24"/>
               </w:rPr>
               <w:t>esPrimitivo(expr</w:t>
             </w:r>
@@ -1599,7 +1598,6 @@
                 <w:sz w:val="24"/>
                 <w:szCs w:val="24"/>
                 <w:vertAlign w:val="subscript"/>
-                <w:lang w:val="en-US"/>
               </w:rPr>
               <w:t>i</w:t>
             </w:r>
@@ -1608,7 +1606,6 @@
                 <w:rFonts w:ascii="Cambria" w:hAnsi="Cambria"/>
                 <w:sz w:val="24"/>
                 <w:szCs w:val="24"/>
-                <w:lang w:val="en-US"/>
               </w:rPr>
               <w:t>.type)</w:t>
             </w:r>
@@ -1626,7 +1623,6 @@
                 <w:rFonts w:ascii="Cambria" w:hAnsi="Cambria"/>
                 <w:sz w:val="24"/>
                 <w:szCs w:val="24"/>
-                <w:lang w:val="en-US"/>
               </w:rPr>
               <w:t>expr.modifiable</w:t>
             </w:r>
@@ -2461,15 +2457,13 @@
                 <w:rFonts w:ascii="Cambria" w:hAnsi="Cambria"/>
                 <w:sz w:val="24"/>
                 <w:szCs w:val="24"/>
-                <w:lang w:val="en-US"/>
-              </w:rPr>
-            </w:pPr>
-            <w:r>
-              <w:rPr>
-                <w:rFonts w:ascii="Cambria" w:hAnsi="Cambria"/>
-                <w:sz w:val="24"/>
-                <w:szCs w:val="24"/>
-                <w:lang w:val="en-US"/>
+              </w:rPr>
+            </w:pPr>
+            <w:r>
+              <w:rPr>
+                <w:rFonts w:ascii="Cambria" w:hAnsi="Cambria"/>
+                <w:sz w:val="24"/>
+                <w:szCs w:val="24"/>
               </w:rPr>
               <w:t>si no</w:t>
             </w:r>
@@ -2480,15 +2474,13 @@
                 <w:rFonts w:ascii="Cambria" w:hAnsi="Cambria"/>
                 <w:sz w:val="24"/>
                 <w:szCs w:val="24"/>
-                <w:lang w:val="en-US"/>
-              </w:rPr>
-            </w:pPr>
-            <w:r>
-              <w:rPr>
-                <w:rFonts w:ascii="Cambria" w:hAnsi="Cambria"/>
-                <w:sz w:val="24"/>
-                <w:szCs w:val="24"/>
-                <w:lang w:val="en-US"/>
+              </w:rPr>
+            </w:pPr>
+            <w:r>
+              <w:rPr>
+                <w:rFonts w:ascii="Cambria" w:hAnsi="Cambria"/>
+                <w:sz w:val="24"/>
+                <w:szCs w:val="24"/>
               </w:rPr>
               <w:t xml:space="preserve">         </w:t>
             </w:r>
@@ -2497,7 +2489,6 @@
                 <w:rFonts w:ascii="Cambria" w:hAnsi="Cambria"/>
                 <w:sz w:val="24"/>
                 <w:szCs w:val="24"/>
-                <w:lang w:val="en-US"/>
               </w:rPr>
               <w:t xml:space="preserve">expr.type == </w:t>
             </w:r>
@@ -2506,7 +2497,6 @@
                 <w:rFonts w:ascii="Cambria" w:hAnsi="Cambria"/>
                 <w:sz w:val="24"/>
                 <w:szCs w:val="24"/>
-                <w:lang w:val="en-US"/>
               </w:rPr>
               <w:t xml:space="preserve">  </w:t>
             </w:r>
@@ -2515,7 +2505,6 @@
                 <w:rFonts w:ascii="Cambria" w:hAnsi="Cambria"/>
                 <w:sz w:val="24"/>
                 <w:szCs w:val="24"/>
-                <w:lang w:val="en-US"/>
               </w:rPr>
               <w:t>returnNode.method.retorno</w:t>
             </w:r>
@@ -2711,6 +2700,7 @@
                 <w:color w:val="767171" w:themeColor="background2" w:themeShade="80"/>
                 <w:sz w:val="24"/>
                 <w:szCs w:val="24"/>
+                <w:lang w:val="en-US"/>
               </w:rPr>
             </w:pPr>
             <w:r>
@@ -2729,6 +2719,7 @@
                 <w:color w:val="767171" w:themeColor="background2" w:themeShade="80"/>
                 <w:sz w:val="24"/>
                 <w:szCs w:val="24"/>
+                <w:lang w:val="en-US"/>
               </w:rPr>
               <w:t>≠</w:t>
             </w:r>
@@ -2738,6 +2729,7 @@
                 <w:color w:val="767171" w:themeColor="background2" w:themeShade="80"/>
                 <w:sz w:val="24"/>
                 <w:szCs w:val="24"/>
+                <w:lang w:val="en-US"/>
               </w:rPr>
               <w:t xml:space="preserve"> </w:t>
             </w:r>
@@ -2747,6 +2739,7 @@
                 <w:color w:val="767171" w:themeColor="background2" w:themeShade="80"/>
                 <w:sz w:val="24"/>
                 <w:szCs w:val="24"/>
+                <w:lang w:val="en-US"/>
               </w:rPr>
               <w:t>∅</w:t>
             </w:r>
@@ -3604,15 +3597,13 @@
                 <w:rFonts w:ascii="Cambria" w:hAnsi="Cambria"/>
                 <w:sz w:val="24"/>
                 <w:szCs w:val="24"/>
-                <w:lang w:val="en-US"/>
-              </w:rPr>
-            </w:pPr>
-            <w:r>
-              <w:rPr>
-                <w:rFonts w:ascii="Cambria" w:hAnsi="Cambria"/>
-                <w:sz w:val="24"/>
-                <w:szCs w:val="24"/>
-                <w:lang w:val="en-US"/>
+              </w:rPr>
+            </w:pPr>
+            <w:r>
+              <w:rPr>
+                <w:rFonts w:ascii="Cambria" w:hAnsi="Cambria"/>
+                <w:sz w:val="24"/>
+                <w:szCs w:val="24"/>
               </w:rPr>
               <w:t>si(</w:t>
             </w:r>
@@ -3621,7 +3612,6 @@
                 <w:rFonts w:ascii="Cambria" w:hAnsi="Cambria"/>
                 <w:sz w:val="24"/>
                 <w:szCs w:val="24"/>
-                <w:lang w:val="en-US"/>
               </w:rPr>
               <w:t>“&lt;&gt;” || “=”</w:t>
             </w:r>
@@ -3630,7 +3620,6 @@
                 <w:rFonts w:ascii="Cambria" w:hAnsi="Cambria"/>
                 <w:sz w:val="24"/>
                 <w:szCs w:val="24"/>
-                <w:lang w:val="en-US"/>
               </w:rPr>
               <w:t>)</w:t>
             </w:r>
@@ -3641,16 +3630,14 @@
                 <w:rFonts w:ascii="Cambria" w:hAnsi="Cambria"/>
                 <w:sz w:val="24"/>
                 <w:szCs w:val="24"/>
-                <w:lang w:val="en-US"/>
-              </w:rPr>
-            </w:pPr>
-            <w:r>
-              <w:rPr>
-                <w:rFonts w:ascii="Cambria" w:hAnsi="Cambria"/>
-                <w:color w:val="767171" w:themeColor="background2" w:themeShade="80"/>
-                <w:sz w:val="24"/>
-                <w:szCs w:val="24"/>
-                <w:lang w:val="en-US"/>
+              </w:rPr>
+            </w:pPr>
+            <w:r>
+              <w:rPr>
+                <w:rFonts w:ascii="Cambria" w:hAnsi="Cambria"/>
+                <w:color w:val="767171" w:themeColor="background2" w:themeShade="80"/>
+                <w:sz w:val="24"/>
+                <w:szCs w:val="24"/>
               </w:rPr>
               <w:t xml:space="preserve">    </w:t>
             </w:r>
@@ -3659,7 +3646,6 @@
                 <w:rFonts w:ascii="Cambria" w:hAnsi="Cambria"/>
                 <w:sz w:val="24"/>
                 <w:szCs w:val="24"/>
-                <w:lang w:val="en-US"/>
               </w:rPr>
               <w:t>esPrimitivo(left.type)</w:t>
             </w:r>
@@ -3670,15 +3656,13 @@
                 <w:rFonts w:ascii="Cambria" w:hAnsi="Cambria"/>
                 <w:sz w:val="24"/>
                 <w:szCs w:val="24"/>
-                <w:lang w:val="en-US"/>
-              </w:rPr>
-            </w:pPr>
-            <w:r>
-              <w:rPr>
-                <w:rFonts w:ascii="Cambria" w:hAnsi="Cambria"/>
-                <w:sz w:val="24"/>
-                <w:szCs w:val="24"/>
-                <w:lang w:val="en-US"/>
+              </w:rPr>
+            </w:pPr>
+            <w:r>
+              <w:rPr>
+                <w:rFonts w:ascii="Cambria" w:hAnsi="Cambria"/>
+                <w:sz w:val="24"/>
+                <w:szCs w:val="24"/>
               </w:rPr>
               <w:t>sino</w:t>
             </w:r>
@@ -3689,15 +3673,13 @@
                 <w:rFonts w:ascii="Cambria" w:hAnsi="Cambria"/>
                 <w:sz w:val="24"/>
                 <w:szCs w:val="24"/>
-                <w:lang w:val="en-US"/>
-              </w:rPr>
-            </w:pPr>
-            <w:r>
-              <w:rPr>
-                <w:rFonts w:ascii="Cambria" w:hAnsi="Cambria"/>
-                <w:sz w:val="24"/>
-                <w:szCs w:val="24"/>
-                <w:lang w:val="en-US"/>
+              </w:rPr>
+            </w:pPr>
+            <w:r>
+              <w:rPr>
+                <w:rFonts w:ascii="Cambria" w:hAnsi="Cambria"/>
+                <w:sz w:val="24"/>
+                <w:szCs w:val="24"/>
               </w:rPr>
               <w:t xml:space="preserve">   esNumero(left.type)</w:t>
             </w:r>
@@ -4439,10 +4421,9 @@
                 <w:rFonts w:ascii="Cambria" w:hAnsi="Cambria"/>
                 <w:sz w:val="24"/>
                 <w:szCs w:val="24"/>
-                <w:highlight w:val="yellow"/>
-                <w:lang w:val="en-US"/>
-              </w:rPr>
-              <w:t>arrayAcces.type = arrayType</w:t>
+                <w:lang w:val="en-US"/>
+              </w:rPr>
+              <w:t>arrayAcces.type = left.type.type</w:t>
             </w:r>
           </w:p>
           <w:p>
@@ -4626,10 +4607,9 @@
           <w:p>
             <w:pPr>
               <w:rPr>
-                <w:rFonts w:ascii="Cambria" w:hAnsi="Cambria"/>
-                <w:sz w:val="24"/>
-                <w:szCs w:val="24"/>
-                <w:lang w:val="en-US"/>
+                <w:rFonts w:ascii="Cambria" w:hAnsi="Cambria" w:cs="Calibri"/>
+                <w:sz w:val="24"/>
+                <w:szCs w:val="24"/>
               </w:rPr>
             </w:pPr>
             <w:r>
@@ -4658,6 +4638,41 @@
               <w:t xml:space="preserve"> expr.type</w:t>
             </w:r>
           </w:p>
+          <w:p>
+            <w:pPr>
+              <w:rPr>
+                <w:rFonts w:ascii="Cambria" w:hAnsi="Cambria" w:cs="Calibri"/>
+                <w:sz w:val="24"/>
+                <w:szCs w:val="24"/>
+              </w:rPr>
+            </w:pPr>
+            <w:r>
+              <w:rPr>
+                <w:rFonts w:ascii="Cambria" w:hAnsi="Cambria" w:cs="Calibri"/>
+                <w:sz w:val="24"/>
+                <w:szCs w:val="24"/>
+              </w:rPr>
+              <w:t>esPrimitivo(expr)</w:t>
+            </w:r>
+          </w:p>
+          <w:p>
+            <w:pPr>
+              <w:rPr>
+                <w:rFonts w:ascii="Cambria" w:hAnsi="Cambria"/>
+                <w:sz w:val="24"/>
+                <w:szCs w:val="24"/>
+                <w:lang w:val="en-US"/>
+              </w:rPr>
+            </w:pPr>
+            <w:r>
+              <w:rPr>
+                <w:rFonts w:ascii="Cambria" w:hAnsi="Cambria" w:cs="Calibri"/>
+                <w:sz w:val="24"/>
+                <w:szCs w:val="24"/>
+              </w:rPr>
+              <w:t>isCompatibleCast(typeToConvert, expr)</w:t>
+            </w:r>
+          </w:p>
         </w:tc>
         <w:tc>
           <w:tcPr>
@@ -4688,6 +4703,25 @@
                 <w:lang w:val="en-US"/>
               </w:rPr>
               <w:t>cast.type = typeToConvert</w:t>
+            </w:r>
+          </w:p>
+          <w:p>
+            <w:pPr>
+              <w:rPr>
+                <w:rFonts w:ascii="Cambria" w:hAnsi="Cambria"/>
+                <w:sz w:val="24"/>
+                <w:szCs w:val="24"/>
+                <w:lang w:val="en-US"/>
+              </w:rPr>
+            </w:pPr>
+            <w:r>
+              <w:rPr>
+                <w:rFonts w:ascii="Cambria" w:hAnsi="Cambria"/>
+                <w:sz w:val="24"/>
+                <w:szCs w:val="24"/>
+                <w:lang w:val="en-US"/>
+              </w:rPr>
+              <w:t>cast.modifiable = false</w:t>
             </w:r>
           </w:p>
         </w:tc>
@@ -5332,14 +5366,16 @@
                 <w:color w:val="767171" w:themeColor="background2" w:themeShade="80"/>
                 <w:sz w:val="24"/>
                 <w:szCs w:val="24"/>
-              </w:rPr>
-            </w:pPr>
-            <w:r>
-              <w:rPr>
-                <w:rFonts w:ascii="Cambria" w:hAnsi="Cambria"/>
-                <w:color w:val="767171" w:themeColor="background2" w:themeShade="80"/>
-                <w:sz w:val="24"/>
-                <w:szCs w:val="24"/>
+                <w:lang w:val="en-US"/>
+              </w:rPr>
+            </w:pPr>
+            <w:r>
+              <w:rPr>
+                <w:rFonts w:ascii="Cambria" w:hAnsi="Cambria"/>
+                <w:color w:val="767171" w:themeColor="background2" w:themeShade="80"/>
+                <w:sz w:val="24"/>
+                <w:szCs w:val="24"/>
+                <w:lang w:val="en-US"/>
               </w:rPr>
               <w:t>Variable.definition = tabSimbFeature[name]</w:t>
             </w:r>
@@ -5360,6 +5396,7 @@
                 <w:szCs w:val="24"/>
                 <w:lang w:val="en-US"/>
               </w:rPr>
+              <w:lastRenderedPageBreak/>
               <w:t>variable.type = variable.definition.type</w:t>
             </w:r>
           </w:p>
@@ -5420,6 +5457,7 @@
                 <w:szCs w:val="24"/>
                 <w:lang w:val="en-US"/>
               </w:rPr>
+              <w:lastRenderedPageBreak/>
               <w:t>methodCallExpr</w:t>
             </w:r>
             <w:r>
@@ -5576,23 +5614,12 @@
           <w:p>
             <w:pPr>
               <w:rPr>
-                <w:rFonts w:ascii="Cambria" w:hAnsi="Cambria"/>
-                <w:color w:val="767171" w:themeColor="background2" w:themeShade="80"/>
-                <w:sz w:val="24"/>
-                <w:szCs w:val="24"/>
-                <w:lang w:val="en-US"/>
-              </w:rPr>
-            </w:pPr>
-            <w:r>
-              <w:rPr>
                 <w:rFonts w:ascii="Cambria" w:hAnsi="Cambria" w:cs="Cambria Math"/>
                 <w:sz w:val="24"/>
                 <w:szCs w:val="24"/>
                 <w:lang w:val="en-US"/>
               </w:rPr>
-              <w:lastRenderedPageBreak/>
-              <w:t>methodCall</w:t>
-            </w:r>
+            </w:pPr>
             <w:r>
               <w:rPr>
                 <w:rFonts w:ascii="Cambria" w:hAnsi="Cambria" w:cs="Cambria Math"/>
@@ -5600,8 +5627,19 @@
                 <w:szCs w:val="24"/>
                 <w:lang w:val="en-US"/>
               </w:rPr>
-              <w:t>Expr</w:t>
-            </w:r>
+              <w:t>methodCallExpr.definition.parameter.length == args.length</w:t>
+            </w:r>
+          </w:p>
+          <w:p>
+            <w:pPr>
+              <w:rPr>
+                <w:rFonts w:ascii="Cambria" w:hAnsi="Cambria"/>
+                <w:color w:val="767171" w:themeColor="background2" w:themeShade="80"/>
+                <w:sz w:val="24"/>
+                <w:szCs w:val="24"/>
+                <w:lang w:val="en-US"/>
+              </w:rPr>
+            </w:pPr>
             <w:r>
               <w:rPr>
                 <w:rFonts w:ascii="Cambria" w:hAnsi="Cambria" w:cs="Cambria Math"/>
@@ -5609,7 +5647,7 @@
                 <w:szCs w:val="24"/>
                 <w:lang w:val="en-US"/>
               </w:rPr>
-              <w:t>.definition.parameter.length == args.length</w:t>
+              <w:t>methodCallExpr.definition.type != voidType</w:t>
             </w:r>
           </w:p>
         </w:tc>
@@ -5643,7 +5681,6 @@
                 <w:szCs w:val="24"/>
                 <w:lang w:val="en-US"/>
               </w:rPr>
-              <w:lastRenderedPageBreak/>
               <w:t>MethodCallExpr.definition = tabSimbFeature[name]</w:t>
             </w:r>
           </w:p>
@@ -5663,7 +5700,6 @@
                 <w:szCs w:val="24"/>
                 <w:lang w:val="en-US"/>
               </w:rPr>
-              <w:lastRenderedPageBreak/>
               <w:t>methodCallExpr.type = methodCallExpr.definition.type</w:t>
             </w:r>
           </w:p>
@@ -5701,7 +5737,6 @@
                 <w:szCs w:val="24"/>
                 <w:lang w:val="en-US"/>
               </w:rPr>
-              <w:lastRenderedPageBreak/>
               <w:t> </w:t>
             </w:r>
           </w:p>
@@ -7128,7 +7163,7 @@
     <w:p>
       <w:pPr>
         <w:rPr>
-          <w:rFonts w:ascii="Cambria" w:hAnsi="Cambria"/>
+          <w:rFonts w:ascii="Cambria" w:hAnsi="Cambria" w:cs="Cambria Math"/>
           <w:sz w:val="24"/>
           <w:szCs w:val="24"/>
         </w:rPr>
@@ -7139,6 +7174,7 @@
           <w:sz w:val="24"/>
           <w:szCs w:val="24"/>
         </w:rPr>
+        <w:lastRenderedPageBreak/>
         <w:br/>
         <w:t xml:space="preserve">Recordatorio de los operadores (para cortar y pegar): </w:t>
       </w:r>
@@ -7345,6 +7381,15 @@
     </w:p>
     <w:p>
       <w:pPr>
+        <w:rPr>
+          <w:rFonts w:ascii="Cambria" w:hAnsi="Cambria"/>
+          <w:sz w:val="24"/>
+          <w:szCs w:val="24"/>
+        </w:rPr>
+      </w:pPr>
+    </w:p>
+    <w:p>
+      <w:pPr>
         <w:pStyle w:val="Ttulo1"/>
         <w:rPr>
           <w:rFonts w:ascii="Cambria" w:hAnsi="Cambria"/>
@@ -7847,7 +7892,6 @@
                 <w:sz w:val="24"/>
                 <w:szCs w:val="24"/>
               </w:rPr>
-              <w:lastRenderedPageBreak/>
               <w:t> </w:t>
             </w:r>
             <w:r>
@@ -8966,14 +9010,16 @@
                 <w:color w:val="767171" w:themeColor="background2" w:themeShade="80"/>
                 <w:sz w:val="24"/>
                 <w:szCs w:val="24"/>
-              </w:rPr>
-            </w:pPr>
-            <w:r>
-              <w:rPr>
-                <w:rFonts w:ascii="Cambria" w:hAnsi="Cambria"/>
-                <w:color w:val="767171" w:themeColor="background2" w:themeShade="80"/>
-                <w:sz w:val="24"/>
-                <w:szCs w:val="24"/>
+                <w:highlight w:val="yellow"/>
+              </w:rPr>
+            </w:pPr>
+            <w:r>
+              <w:rPr>
+                <w:rFonts w:ascii="Cambria" w:hAnsi="Cambria"/>
+                <w:color w:val="767171" w:themeColor="background2" w:themeShade="80"/>
+                <w:sz w:val="24"/>
+                <w:szCs w:val="24"/>
+                <w:highlight w:val="yellow"/>
               </w:rPr>
               <w:t>ReturnNode</w:t>
             </w:r>
@@ -8997,14 +9043,16 @@
                 <w:color w:val="767171" w:themeColor="background2" w:themeShade="80"/>
                 <w:sz w:val="24"/>
                 <w:szCs w:val="24"/>
-              </w:rPr>
-            </w:pPr>
-            <w:r>
-              <w:rPr>
-                <w:rFonts w:ascii="Cambria" w:hAnsi="Cambria"/>
-                <w:color w:val="767171" w:themeColor="background2" w:themeShade="80"/>
-                <w:sz w:val="24"/>
-                <w:szCs w:val="24"/>
+                <w:highlight w:val="yellow"/>
+              </w:rPr>
+            </w:pPr>
+            <w:r>
+              <w:rPr>
+                <w:rFonts w:ascii="Cambria" w:hAnsi="Cambria"/>
+                <w:color w:val="767171" w:themeColor="background2" w:themeShade="80"/>
+                <w:sz w:val="24"/>
+                <w:szCs w:val="24"/>
+                <w:highlight w:val="yellow"/>
               </w:rPr>
               <w:t>me</w:t>
             </w:r>
@@ -9014,6 +9062,7 @@
                 <w:color w:val="767171" w:themeColor="background2" w:themeShade="80"/>
                 <w:sz w:val="24"/>
                 <w:szCs w:val="24"/>
+                <w:highlight w:val="yellow"/>
               </w:rPr>
               <w:t>todo</w:t>
             </w:r>
@@ -9037,14 +9086,16 @@
                 <w:color w:val="767171" w:themeColor="background2" w:themeShade="80"/>
                 <w:sz w:val="24"/>
                 <w:szCs w:val="24"/>
-              </w:rPr>
-            </w:pPr>
-            <w:r>
-              <w:rPr>
-                <w:rFonts w:ascii="Cambria" w:hAnsi="Cambria"/>
-                <w:color w:val="767171" w:themeColor="background2" w:themeShade="80"/>
-                <w:sz w:val="24"/>
-                <w:szCs w:val="24"/>
+                <w:highlight w:val="yellow"/>
+              </w:rPr>
+            </w:pPr>
+            <w:r>
+              <w:rPr>
+                <w:rFonts w:ascii="Cambria" w:hAnsi="Cambria"/>
+                <w:color w:val="767171" w:themeColor="background2" w:themeShade="80"/>
+                <w:sz w:val="24"/>
+                <w:szCs w:val="24"/>
+                <w:highlight w:val="yellow"/>
               </w:rPr>
               <w:t>Method</w:t>
             </w:r>
@@ -9068,16 +9119,18 @@
                 <w:color w:val="767171" w:themeColor="background2" w:themeShade="80"/>
                 <w:sz w:val="24"/>
                 <w:szCs w:val="24"/>
-              </w:rPr>
-            </w:pPr>
-            <w:r>
-              <w:rPr>
-                <w:rFonts w:ascii="Cambria" w:hAnsi="Cambria"/>
-                <w:color w:val="767171" w:themeColor="background2" w:themeShade="80"/>
-                <w:sz w:val="24"/>
-                <w:szCs w:val="24"/>
-              </w:rPr>
-              <w:t>Sintetizado</w:t>
+                <w:highlight w:val="yellow"/>
+              </w:rPr>
+            </w:pPr>
+            <w:r>
+              <w:rPr>
+                <w:rFonts w:ascii="Cambria" w:hAnsi="Cambria"/>
+                <w:color w:val="767171" w:themeColor="background2" w:themeShade="80"/>
+                <w:sz w:val="24"/>
+                <w:szCs w:val="24"/>
+                <w:highlight w:val="yellow"/>
+              </w:rPr>
+              <w:t>Heredado</w:t>
             </w:r>
           </w:p>
         </w:tc>
@@ -9099,14 +9152,16 @@
                 <w:color w:val="767171" w:themeColor="background2" w:themeShade="80"/>
                 <w:sz w:val="24"/>
                 <w:szCs w:val="24"/>
-              </w:rPr>
-            </w:pPr>
-            <w:r>
-              <w:rPr>
-                <w:rFonts w:ascii="Cambria" w:hAnsi="Cambria"/>
-                <w:color w:val="767171" w:themeColor="background2" w:themeShade="80"/>
-                <w:sz w:val="24"/>
-                <w:szCs w:val="24"/>
+                <w:highlight w:val="yellow"/>
+              </w:rPr>
+            </w:pPr>
+            <w:r>
+              <w:rPr>
+                <w:rFonts w:ascii="Cambria" w:hAnsi="Cambria"/>
+                <w:color w:val="767171" w:themeColor="background2" w:themeShade="80"/>
+                <w:sz w:val="24"/>
+                <w:szCs w:val="24"/>
+                <w:highlight w:val="yellow"/>
               </w:rPr>
               <w:t>Asocia la sentencia de retorno con su método</w:t>
             </w:r>
@@ -9620,6 +9675,7 @@
                 <w:szCs w:val="24"/>
                 <w:lang w:eastAsia="es-ES"/>
               </w:rPr>
+              <w:lastRenderedPageBreak/>
               <w:t>tabSimbVar</w:t>
             </w:r>
           </w:p>
@@ -9897,7 +9953,6 @@
           <w:sz w:val="24"/>
           <w:szCs w:val="24"/>
         </w:rPr>
-        <w:lastRenderedPageBreak/>
         <w:t xml:space="preserve">boolean esPrimitivo(tipo) {tipo == int || tipo == real || tipo == char} </w:t>
       </w:r>
     </w:p>
@@ -9914,6 +9969,224 @@
           <w:szCs w:val="24"/>
         </w:rPr>
         <w:t>boolean esNumero(tipo){tipo == int || tipo == real}</w:t>
+      </w:r>
+    </w:p>
+    <w:p>
+      <w:pPr>
+        <w:rPr>
+          <w:sz w:val="24"/>
+          <w:szCs w:val="24"/>
+          <w:lang w:val="en-US"/>
+        </w:rPr>
+      </w:pPr>
+      <w:r>
+        <w:rPr>
+          <w:sz w:val="24"/>
+          <w:szCs w:val="24"/>
+          <w:lang w:val="en-US"/>
+        </w:rPr>
+        <w:t>boolean isCompaitbleCast(typeToConvert, type) {</w:t>
+      </w:r>
+    </w:p>
+    <w:p>
+      <w:pPr>
+        <w:rPr>
+          <w:sz w:val="24"/>
+          <w:szCs w:val="24"/>
+          <w:lang w:val="en-US"/>
+        </w:rPr>
+      </w:pPr>
+      <w:r>
+        <w:rPr>
+          <w:sz w:val="24"/>
+          <w:szCs w:val="24"/>
+          <w:lang w:val="en-US"/>
+        </w:rPr>
+        <w:tab/>
+        <w:t>if(t</w:t>
+      </w:r>
+      <w:r>
+        <w:rPr>
+          <w:sz w:val="24"/>
+          <w:szCs w:val="24"/>
+          <w:lang w:val="en-US"/>
+        </w:rPr>
+        <w:t>ypeToConvert == type)</w:t>
+      </w:r>
+    </w:p>
+    <w:p>
+      <w:pPr>
+        <w:rPr>
+          <w:sz w:val="24"/>
+          <w:szCs w:val="24"/>
+          <w:lang w:val="en-US"/>
+        </w:rPr>
+      </w:pPr>
+      <w:r>
+        <w:rPr>
+          <w:sz w:val="24"/>
+          <w:szCs w:val="24"/>
+          <w:lang w:val="en-US"/>
+        </w:rPr>
+        <w:tab/>
+      </w:r>
+      <w:r>
+        <w:rPr>
+          <w:sz w:val="24"/>
+          <w:szCs w:val="24"/>
+          <w:lang w:val="en-US"/>
+        </w:rPr>
+        <w:tab/>
+        <w:t>return false;</w:t>
+      </w:r>
+    </w:p>
+    <w:p>
+      <w:pPr>
+        <w:rPr>
+          <w:sz w:val="24"/>
+          <w:szCs w:val="24"/>
+          <w:lang w:val="en-US"/>
+        </w:rPr>
+      </w:pPr>
+      <w:r>
+        <w:rPr>
+          <w:sz w:val="24"/>
+          <w:szCs w:val="24"/>
+          <w:lang w:val="en-US"/>
+        </w:rPr>
+        <w:tab/>
+        <w:t>else if(typeToConvert == real &amp;&amp; type == char)</w:t>
+      </w:r>
+    </w:p>
+    <w:p>
+      <w:pPr>
+        <w:rPr>
+          <w:sz w:val="24"/>
+          <w:szCs w:val="24"/>
+          <w:lang w:val="en-US"/>
+        </w:rPr>
+      </w:pPr>
+      <w:r>
+        <w:rPr>
+          <w:sz w:val="24"/>
+          <w:szCs w:val="24"/>
+          <w:lang w:val="en-US"/>
+        </w:rPr>
+        <w:tab/>
+      </w:r>
+      <w:r>
+        <w:rPr>
+          <w:sz w:val="24"/>
+          <w:szCs w:val="24"/>
+          <w:lang w:val="en-US"/>
+        </w:rPr>
+        <w:tab/>
+        <w:t>return false;</w:t>
+      </w:r>
+    </w:p>
+    <w:p>
+      <w:pPr>
+        <w:rPr>
+          <w:sz w:val="24"/>
+          <w:szCs w:val="24"/>
+          <w:lang w:val="en-US"/>
+        </w:rPr>
+      </w:pPr>
+      <w:r>
+        <w:rPr>
+          <w:sz w:val="24"/>
+          <w:szCs w:val="24"/>
+          <w:lang w:val="en-US"/>
+        </w:rPr>
+        <w:tab/>
+        <w:t>else if(typeToConvert == char &amp;&amp; type == real)</w:t>
+      </w:r>
+    </w:p>
+    <w:p>
+      <w:pPr>
+        <w:rPr>
+          <w:sz w:val="24"/>
+          <w:szCs w:val="24"/>
+          <w:lang w:val="en-US"/>
+        </w:rPr>
+      </w:pPr>
+      <w:r>
+        <w:rPr>
+          <w:sz w:val="24"/>
+          <w:szCs w:val="24"/>
+          <w:lang w:val="en-US"/>
+        </w:rPr>
+        <w:tab/>
+      </w:r>
+      <w:r>
+        <w:rPr>
+          <w:sz w:val="24"/>
+          <w:szCs w:val="24"/>
+          <w:lang w:val="en-US"/>
+        </w:rPr>
+        <w:tab/>
+        <w:t>return false;</w:t>
+      </w:r>
+    </w:p>
+    <w:p>
+      <w:pPr>
+        <w:rPr>
+          <w:sz w:val="24"/>
+          <w:szCs w:val="24"/>
+          <w:lang w:val="en-US"/>
+        </w:rPr>
+      </w:pPr>
+      <w:r>
+        <w:rPr>
+          <w:sz w:val="24"/>
+          <w:szCs w:val="24"/>
+          <w:lang w:val="en-US"/>
+        </w:rPr>
+        <w:tab/>
+        <w:t>else</w:t>
+      </w:r>
+    </w:p>
+    <w:p>
+      <w:pPr>
+        <w:rPr>
+          <w:sz w:val="24"/>
+          <w:szCs w:val="24"/>
+          <w:lang w:val="en-US"/>
+        </w:rPr>
+      </w:pPr>
+      <w:r>
+        <w:rPr>
+          <w:sz w:val="24"/>
+          <w:szCs w:val="24"/>
+          <w:lang w:val="en-US"/>
+        </w:rPr>
+        <w:tab/>
+      </w:r>
+      <w:r>
+        <w:rPr>
+          <w:sz w:val="24"/>
+          <w:szCs w:val="24"/>
+          <w:lang w:val="en-US"/>
+        </w:rPr>
+        <w:tab/>
+        <w:t>return true;</w:t>
+      </w:r>
+    </w:p>
+    <w:p>
+      <w:pPr>
+        <w:rPr>
+          <w:sz w:val="24"/>
+          <w:szCs w:val="24"/>
+          <w:lang w:val="en-US"/>
+        </w:rPr>
+      </w:pPr>
+      <w:r>
+        <w:rPr>
+          <w:sz w:val="24"/>
+          <w:szCs w:val="24"/>
+          <w:lang w:val="en-US"/>
+        </w:rPr>
+        <w:t>}</w:t>
       </w:r>
     </w:p>
     <w:sectPr>

</xml_diff>

<commit_message>
Empezado la asignación del ámbito a las definiciones. Corregir fallos TypeChecking
</commit_message>
<xml_diff>
--- a/metalenguajes/GAt_Identificacion.docx
+++ b/metalenguajes/GAt_Identificacion.docx
@@ -1184,16 +1184,7 @@
                 <w:szCs w:val="24"/>
                 <w:lang w:val="en-US"/>
               </w:rPr>
-              <w:t>∃</w:t>
-            </w:r>
-            <w:r>
-              <w:rPr>
-                <w:rFonts w:ascii="Cambria" w:hAnsi="Cambria" w:cs="Cambria Math"/>
-                <w:sz w:val="24"/>
-                <w:szCs w:val="24"/>
-                <w:lang w:val="en-US"/>
-              </w:rPr>
-              <w:t xml:space="preserve"> return) =&gt;</w:t>
+              <w:t>∃ return) =&gt;</w:t>
             </w:r>
             <w:r>
               <w:rPr>
@@ -1577,6 +1568,92 @@
               <w:t>[name] = parameter</w:t>
             </w:r>
           </w:p>
+          <w:p>
+            <w:pPr>
+              <w:rPr>
+                <w:rFonts w:ascii="Cambria" w:hAnsi="Cambria"/>
+                <w:color w:val="767171" w:themeColor="background2" w:themeShade="80"/>
+                <w:sz w:val="24"/>
+                <w:szCs w:val="24"/>
+                <w:lang w:val="en-US"/>
+              </w:rPr>
+            </w:pPr>
+            <w:proofErr w:type="spellStart"/>
+            <w:r>
+              <w:rPr>
+                <w:rFonts w:ascii="Cambria" w:hAnsi="Cambria"/>
+                <w:color w:val="767171" w:themeColor="background2" w:themeShade="80"/>
+                <w:sz w:val="24"/>
+                <w:szCs w:val="24"/>
+                <w:lang w:val="en-US"/>
+              </w:rPr>
+              <w:t>parameter</w:t>
+            </w:r>
+            <w:r>
+              <w:rPr>
+                <w:rFonts w:ascii="Cambria" w:hAnsi="Cambria"/>
+                <w:color w:val="767171" w:themeColor="background2" w:themeShade="80"/>
+                <w:sz w:val="24"/>
+                <w:szCs w:val="24"/>
+                <w:lang w:val="en-US"/>
+              </w:rPr>
+              <w:t>.definition</w:t>
+            </w:r>
+            <w:proofErr w:type="spellEnd"/>
+            <w:r>
+              <w:rPr>
+                <w:rFonts w:ascii="Cambria" w:hAnsi="Cambria"/>
+                <w:color w:val="767171" w:themeColor="background2" w:themeShade="80"/>
+                <w:sz w:val="24"/>
+                <w:szCs w:val="24"/>
+                <w:lang w:val="en-US"/>
+              </w:rPr>
+              <w:t xml:space="preserve"> = </w:t>
+            </w:r>
+            <w:proofErr w:type="spellStart"/>
+            <w:r>
+              <w:rPr>
+                <w:rFonts w:ascii="Cambria" w:hAnsi="Cambria"/>
+                <w:color w:val="767171" w:themeColor="background2" w:themeShade="80"/>
+                <w:sz w:val="24"/>
+                <w:szCs w:val="24"/>
+                <w:lang w:val="en-US"/>
+              </w:rPr>
+              <w:t>tabSimb</w:t>
+            </w:r>
+            <w:r>
+              <w:rPr>
+                <w:rFonts w:ascii="Cambria" w:hAnsi="Cambria"/>
+                <w:color w:val="767171" w:themeColor="background2" w:themeShade="80"/>
+                <w:sz w:val="24"/>
+                <w:szCs w:val="24"/>
+                <w:lang w:val="en-US"/>
+              </w:rPr>
+              <w:t>Var</w:t>
+            </w:r>
+            <w:proofErr w:type="spellEnd"/>
+            <w:r>
+              <w:rPr>
+                <w:rFonts w:ascii="Cambria" w:hAnsi="Cambria"/>
+                <w:color w:val="767171" w:themeColor="background2" w:themeShade="80"/>
+                <w:sz w:val="24"/>
+                <w:szCs w:val="24"/>
+                <w:lang w:val="en-US"/>
+              </w:rPr>
+              <w:t>[name]</w:t>
+            </w:r>
+          </w:p>
+          <w:p>
+            <w:pPr>
+              <w:rPr>
+                <w:rFonts w:ascii="Cambria" w:hAnsi="Cambria"/>
+                <w:color w:val="767171" w:themeColor="background2" w:themeShade="80"/>
+                <w:sz w:val="24"/>
+                <w:szCs w:val="24"/>
+                <w:lang w:val="en-US"/>
+              </w:rPr>
+            </w:pPr>
+          </w:p>
         </w:tc>
       </w:tr>
       <w:tr>
@@ -2363,6 +2440,7 @@
                 <w:szCs w:val="24"/>
                 <w:lang w:val="en-US"/>
               </w:rPr>
+              <w:lastRenderedPageBreak/>
               <w:t>esPrimitivo</w:t>
             </w:r>
             <w:proofErr w:type="spellEnd"/>
@@ -2479,7 +2557,6 @@
                 <w:szCs w:val="24"/>
                 <w:lang w:val="en-US"/>
               </w:rPr>
-              <w:lastRenderedPageBreak/>
               <w:t>conditional</w:t>
             </w:r>
             <w:r>
@@ -3241,7 +3318,6 @@
                 <w:color w:val="767171" w:themeColor="background2" w:themeShade="80"/>
                 <w:sz w:val="24"/>
                 <w:szCs w:val="24"/>
-                <w:lang w:val="en-US"/>
               </w:rPr>
             </w:pPr>
           </w:p>
@@ -4531,6 +4607,7 @@
                 <w:szCs w:val="24"/>
                 <w:lang w:val="en-US"/>
               </w:rPr>
+              <w:lastRenderedPageBreak/>
               <w:t>exprBinariaLogica</w:t>
             </w:r>
             <w:r>
@@ -4791,7 +4868,6 @@
                 <w:sz w:val="24"/>
                 <w:szCs w:val="24"/>
               </w:rPr>
-              <w:lastRenderedPageBreak/>
               <w:t xml:space="preserve">    </w:t>
             </w:r>
             <w:proofErr w:type="spellStart"/>
@@ -4931,7 +5007,6 @@
                 <w:szCs w:val="24"/>
                 <w:lang w:val="en-US"/>
               </w:rPr>
-              <w:lastRenderedPageBreak/>
               <w:t>exprBinariaLogica.type</w:t>
             </w:r>
             <w:proofErr w:type="spellEnd"/>
@@ -4973,7 +5048,6 @@
                 <w:szCs w:val="24"/>
                 <w:lang w:val="en-US"/>
               </w:rPr>
-              <w:lastRenderedPageBreak/>
               <w:t>exprBinariaLogica.modifiable</w:t>
             </w:r>
             <w:proofErr w:type="spellEnd"/>
@@ -6608,6 +6682,7 @@
                 <w:sz w:val="24"/>
                 <w:szCs w:val="24"/>
               </w:rPr>
+              <w:lastRenderedPageBreak/>
               <w:t>litReal</w:t>
             </w:r>
             <w:r>
@@ -6805,7 +6880,6 @@
                 <w:sz w:val="24"/>
                 <w:szCs w:val="24"/>
               </w:rPr>
-              <w:lastRenderedPageBreak/>
               <w:t>litChar</w:t>
             </w:r>
             <w:r>
@@ -7179,7 +7253,17 @@
                 <w:szCs w:val="24"/>
                 <w:lang w:val="en-US"/>
               </w:rPr>
-              <w:t>Variable.definition</w:t>
+              <w:t>v</w:t>
+            </w:r>
+            <w:r>
+              <w:rPr>
+                <w:rFonts w:ascii="Cambria" w:hAnsi="Cambria"/>
+                <w:color w:val="767171" w:themeColor="background2" w:themeShade="80"/>
+                <w:sz w:val="24"/>
+                <w:szCs w:val="24"/>
+                <w:lang w:val="en-US"/>
+              </w:rPr>
+              <w:t>ariable.definition</w:t>
             </w:r>
             <w:proofErr w:type="spellEnd"/>
             <w:r>
@@ -8461,6 +8545,7 @@
                 <w:sz w:val="24"/>
                 <w:szCs w:val="24"/>
               </w:rPr>
+              <w:lastRenderedPageBreak/>
               <w:t>voidType</w:t>
             </w:r>
             <w:r>
@@ -8833,7 +8918,6 @@
                 <w:sz w:val="24"/>
                 <w:szCs w:val="24"/>
               </w:rPr>
-              <w:lastRenderedPageBreak/>
               <w:t> </w:t>
             </w:r>
           </w:p>
@@ -11219,6 +11303,7 @@
                 <w:sz w:val="24"/>
                 <w:szCs w:val="24"/>
               </w:rPr>
+              <w:lastRenderedPageBreak/>
               <w:t>Expr</w:t>
             </w:r>
             <w:proofErr w:type="spellEnd"/>
@@ -11685,6 +11770,178 @@
                 <w:szCs w:val="24"/>
               </w:rPr>
               <w:t>Asocia la sentencia con su método</w:t>
+            </w:r>
+          </w:p>
+        </w:tc>
+      </w:tr>
+      <w:tr>
+        <w:tc>
+          <w:tcPr>
+            <w:tcW w:w="0" w:type="auto"/>
+            <w:tcBorders>
+              <w:top w:val="outset" w:sz="6" w:space="0" w:color="auto"/>
+              <w:left w:val="outset" w:sz="6" w:space="0" w:color="auto"/>
+              <w:bottom w:val="outset" w:sz="6" w:space="0" w:color="auto"/>
+              <w:right w:val="outset" w:sz="6" w:space="0" w:color="auto"/>
+            </w:tcBorders>
+            <w:vAlign w:val="center"/>
+          </w:tcPr>
+          <w:p>
+            <w:pPr>
+              <w:rPr>
+                <w:rFonts w:ascii="Cambria" w:hAnsi="Cambria"/>
+                <w:color w:val="AEAAAA" w:themeColor="background2" w:themeShade="BF"/>
+                <w:sz w:val="24"/>
+                <w:szCs w:val="24"/>
+              </w:rPr>
+            </w:pPr>
+            <w:proofErr w:type="spellStart"/>
+            <w:r>
+              <w:rPr>
+                <w:rFonts w:ascii="Cambria" w:hAnsi="Cambria"/>
+                <w:color w:val="AEAAAA" w:themeColor="background2" w:themeShade="BF"/>
+                <w:sz w:val="24"/>
+                <w:szCs w:val="24"/>
+              </w:rPr>
+              <w:t>Definition</w:t>
+            </w:r>
+            <w:proofErr w:type="spellEnd"/>
+          </w:p>
+        </w:tc>
+        <w:tc>
+          <w:tcPr>
+            <w:tcW w:w="0" w:type="auto"/>
+            <w:tcBorders>
+              <w:top w:val="outset" w:sz="6" w:space="0" w:color="auto"/>
+              <w:left w:val="outset" w:sz="6" w:space="0" w:color="auto"/>
+              <w:bottom w:val="outset" w:sz="6" w:space="0" w:color="auto"/>
+              <w:right w:val="outset" w:sz="6" w:space="0" w:color="auto"/>
+            </w:tcBorders>
+            <w:vAlign w:val="center"/>
+          </w:tcPr>
+          <w:p>
+            <w:pPr>
+              <w:rPr>
+                <w:rFonts w:ascii="Cambria" w:hAnsi="Cambria"/>
+                <w:color w:val="AEAAAA" w:themeColor="background2" w:themeShade="BF"/>
+                <w:sz w:val="24"/>
+                <w:szCs w:val="24"/>
+              </w:rPr>
+            </w:pPr>
+            <w:proofErr w:type="spellStart"/>
+            <w:r>
+              <w:rPr>
+                <w:rFonts w:ascii="Cambria" w:hAnsi="Cambria"/>
+                <w:color w:val="AEAAAA" w:themeColor="background2" w:themeShade="BF"/>
+                <w:sz w:val="24"/>
+                <w:szCs w:val="24"/>
+              </w:rPr>
+              <w:t>ambito</w:t>
+            </w:r>
+            <w:proofErr w:type="spellEnd"/>
+          </w:p>
+        </w:tc>
+        <w:tc>
+          <w:tcPr>
+            <w:tcW w:w="0" w:type="auto"/>
+            <w:tcBorders>
+              <w:top w:val="outset" w:sz="6" w:space="0" w:color="auto"/>
+              <w:left w:val="outset" w:sz="6" w:space="0" w:color="auto"/>
+              <w:bottom w:val="outset" w:sz="6" w:space="0" w:color="auto"/>
+              <w:right w:val="outset" w:sz="6" w:space="0" w:color="auto"/>
+            </w:tcBorders>
+            <w:vAlign w:val="center"/>
+          </w:tcPr>
+          <w:p>
+            <w:pPr>
+              <w:rPr>
+                <w:rFonts w:ascii="Cambria" w:hAnsi="Cambria"/>
+                <w:color w:val="AEAAAA" w:themeColor="background2" w:themeShade="BF"/>
+                <w:sz w:val="24"/>
+                <w:szCs w:val="24"/>
+              </w:rPr>
+            </w:pPr>
+            <w:proofErr w:type="spellStart"/>
+            <w:r>
+              <w:rPr>
+                <w:rFonts w:ascii="Cambria" w:hAnsi="Cambria"/>
+                <w:color w:val="AEAAAA" w:themeColor="background2" w:themeShade="BF"/>
+                <w:sz w:val="24"/>
+                <w:szCs w:val="24"/>
+              </w:rPr>
+              <w:t>String</w:t>
+            </w:r>
+            <w:proofErr w:type="spellEnd"/>
+          </w:p>
+        </w:tc>
+        <w:tc>
+          <w:tcPr>
+            <w:tcW w:w="0" w:type="auto"/>
+            <w:tcBorders>
+              <w:top w:val="outset" w:sz="6" w:space="0" w:color="auto"/>
+              <w:left w:val="outset" w:sz="6" w:space="0" w:color="auto"/>
+              <w:bottom w:val="outset" w:sz="6" w:space="0" w:color="auto"/>
+              <w:right w:val="outset" w:sz="6" w:space="0" w:color="auto"/>
+            </w:tcBorders>
+            <w:vAlign w:val="center"/>
+          </w:tcPr>
+          <w:p>
+            <w:pPr>
+              <w:rPr>
+                <w:rFonts w:ascii="Cambria" w:hAnsi="Cambria"/>
+                <w:color w:val="AEAAAA" w:themeColor="background2" w:themeShade="BF"/>
+                <w:sz w:val="24"/>
+                <w:szCs w:val="24"/>
+              </w:rPr>
+            </w:pPr>
+            <w:r>
+              <w:rPr>
+                <w:rFonts w:ascii="Cambria" w:hAnsi="Cambria"/>
+                <w:color w:val="AEAAAA" w:themeColor="background2" w:themeShade="BF"/>
+                <w:sz w:val="24"/>
+                <w:szCs w:val="24"/>
+              </w:rPr>
+              <w:t>Heredado</w:t>
+            </w:r>
+          </w:p>
+        </w:tc>
+        <w:tc>
+          <w:tcPr>
+            <w:tcW w:w="5761" w:type="dxa"/>
+            <w:tcBorders>
+              <w:top w:val="outset" w:sz="6" w:space="0" w:color="auto"/>
+              <w:left w:val="outset" w:sz="6" w:space="0" w:color="auto"/>
+              <w:bottom w:val="outset" w:sz="6" w:space="0" w:color="auto"/>
+              <w:right w:val="outset" w:sz="6" w:space="0" w:color="auto"/>
+            </w:tcBorders>
+            <w:vAlign w:val="center"/>
+          </w:tcPr>
+          <w:p>
+            <w:pPr>
+              <w:rPr>
+                <w:rFonts w:ascii="Cambria" w:hAnsi="Cambria"/>
+                <w:color w:val="AEAAAA" w:themeColor="background2" w:themeShade="BF"/>
+                <w:sz w:val="24"/>
+                <w:szCs w:val="24"/>
+              </w:rPr>
+            </w:pPr>
+            <w:r>
+              <w:rPr>
+                <w:rFonts w:ascii="Cambria" w:hAnsi="Cambria"/>
+                <w:color w:val="AEAAAA" w:themeColor="background2" w:themeShade="BF"/>
+                <w:sz w:val="24"/>
+                <w:szCs w:val="24"/>
+              </w:rPr>
+              <w:t>Asocia el ámbito al que corresponde cada definición</w:t>
+            </w:r>
+            <w:r>
+              <w:rPr>
+                <w:rFonts w:ascii="Cambria" w:hAnsi="Cambria"/>
+                <w:color w:val="AEAAAA" w:themeColor="background2" w:themeShade="BF"/>
+                <w:sz w:val="24"/>
+                <w:szCs w:val="24"/>
+              </w:rPr>
+              <w:t>. Puede ser “local”, “global” o “parámetro”.</w:t>
             </w:r>
           </w:p>
         </w:tc>
@@ -12755,6 +13012,7 @@
           <w:szCs w:val="24"/>
           <w:lang w:val="en-US"/>
         </w:rPr>
+        <w:lastRenderedPageBreak/>
         <w:tab/>
       </w:r>
       <w:r>
@@ -12923,7 +13181,6 @@
           <w:szCs w:val="24"/>
           <w:lang w:val="en-US"/>
         </w:rPr>
-        <w:lastRenderedPageBreak/>
         <w:tab/>
       </w:r>
       <w:r>

</xml_diff>

<commit_message>
Generación de instrucciones v1.1
</commit_message>
<xml_diff>
--- a/metalenguajes/GAt_Identificacion.docx
+++ b/metalenguajes/GAt_Identificacion.docx
@@ -1,6 +1,6 @@
 
 <file path=word/document.xml><?xml version="1.0" encoding="utf-8"?>
-<w:document xmlns:wpc="http://schemas.microsoft.com/office/word/2010/wordprocessingCanvas" xmlns:cx="http://schemas.microsoft.com/office/drawing/2014/chartex" xmlns:cx1="http://schemas.microsoft.com/office/drawing/2015/9/8/chartex" xmlns:cx2="http://schemas.microsoft.com/office/drawing/2015/10/21/chartex" xmlns:cx3="http://schemas.microsoft.com/office/drawing/2016/5/9/chartex" xmlns:cx4="http://schemas.microsoft.com/office/drawing/2016/5/10/chartex" xmlns:cx5="http://schemas.microsoft.com/office/drawing/2016/5/11/chartex" xmlns:cx6="http://schemas.microsoft.com/office/drawing/2016/5/12/chartex" xmlns:cx7="http://schemas.microsoft.com/office/drawing/2016/5/13/chartex" xmlns:cx8="http://schemas.microsoft.com/office/drawing/2016/5/14/chartex" xmlns:mc="http://schemas.openxmlformats.org/markup-compatibility/2006" xmlns:aink="http://schemas.microsoft.com/office/drawing/2016/ink" xmlns:am3d="http://schemas.microsoft.com/office/drawing/2017/model3d" xmlns:o="urn:schemas-microsoft-com:office:office" xmlns:r="http://schemas.openxmlformats.org/officeDocument/2006/relationships" xmlns:m="http://schemas.openxmlformats.org/officeDocument/2006/math" xmlns:v="urn:schemas-microsoft-com:vml" xmlns:wp14="http://schemas.microsoft.com/office/word/2010/wordprocessingDrawing" xmlns:wp="http://schemas.openxmlformats.org/drawingml/2006/wordprocessingDrawing" xmlns:w10="urn:schemas-microsoft-com:office:word" xmlns:w="http://schemas.openxmlformats.org/wordprocessingml/2006/main" xmlns:w14="http://schemas.microsoft.com/office/word/2010/wordml" xmlns:w15="http://schemas.microsoft.com/office/word/2012/wordml" xmlns:w16cex="http://schemas.microsoft.com/office/word/2018/wordml/cex" xmlns:w16cid="http://schemas.microsoft.com/office/word/2016/wordml/cid" xmlns:w16="http://schemas.microsoft.com/office/word/2018/wordml" xmlns:w16sdtdh="http://schemas.microsoft.com/office/word/2020/wordml/sdtdatahash" xmlns:w16se="http://schemas.microsoft.com/office/word/2015/wordml/symex" xmlns:wpg="http://schemas.microsoft.com/office/word/2010/wordprocessingGroup" xmlns:wpi="http://schemas.microsoft.com/office/word/2010/wordprocessingInk" xmlns:wne="http://schemas.microsoft.com/office/word/2006/wordml" xmlns:wps="http://schemas.microsoft.com/office/word/2010/wordprocessingShape" mc:Ignorable="w14 w15 w16se w16cid w16 w16cex w16sdtdh wp14">
+<w:document xmlns:wpc="http://schemas.microsoft.com/office/word/2010/wordprocessingCanvas" xmlns:cx="http://schemas.microsoft.com/office/drawing/2014/chartex" xmlns:cx1="http://schemas.microsoft.com/office/drawing/2015/9/8/chartex" xmlns:cx2="http://schemas.microsoft.com/office/drawing/2015/10/21/chartex" xmlns:cx3="http://schemas.microsoft.com/office/drawing/2016/5/9/chartex" xmlns:cx4="http://schemas.microsoft.com/office/drawing/2016/5/10/chartex" xmlns:cx5="http://schemas.microsoft.com/office/drawing/2016/5/11/chartex" xmlns:cx6="http://schemas.microsoft.com/office/drawing/2016/5/12/chartex" xmlns:cx7="http://schemas.microsoft.com/office/drawing/2016/5/13/chartex" xmlns:cx8="http://schemas.microsoft.com/office/drawing/2016/5/14/chartex" xmlns:mc="http://schemas.openxmlformats.org/markup-compatibility/2006" xmlns:aink="http://schemas.microsoft.com/office/drawing/2016/ink" xmlns:am3d="http://schemas.microsoft.com/office/drawing/2017/model3d" xmlns:o="urn:schemas-microsoft-com:office:office" xmlns:oel="http://schemas.microsoft.com/office/2019/extlst" xmlns:r="http://schemas.openxmlformats.org/officeDocument/2006/relationships" xmlns:m="http://schemas.openxmlformats.org/officeDocument/2006/math" xmlns:v="urn:schemas-microsoft-com:vml" xmlns:wp14="http://schemas.microsoft.com/office/word/2010/wordprocessingDrawing" xmlns:wp="http://schemas.openxmlformats.org/drawingml/2006/wordprocessingDrawing" xmlns:w10="urn:schemas-microsoft-com:office:word" xmlns:w="http://schemas.openxmlformats.org/wordprocessingml/2006/main" xmlns:w14="http://schemas.microsoft.com/office/word/2010/wordml" xmlns:w15="http://schemas.microsoft.com/office/word/2012/wordml" xmlns:w16cex="http://schemas.microsoft.com/office/word/2018/wordml/cex" xmlns:w16cid="http://schemas.microsoft.com/office/word/2016/wordml/cid" xmlns:w16="http://schemas.microsoft.com/office/word/2018/wordml" xmlns:w16sdtdh="http://schemas.microsoft.com/office/word/2020/wordml/sdtdatahash" xmlns:w16se="http://schemas.microsoft.com/office/word/2015/wordml/symex" xmlns:wpg="http://schemas.microsoft.com/office/word/2010/wordprocessingGroup" xmlns:wpi="http://schemas.microsoft.com/office/word/2010/wordprocessingInk" xmlns:wne="http://schemas.microsoft.com/office/word/2006/wordml" xmlns:wps="http://schemas.microsoft.com/office/word/2010/wordprocessingShape" mc:Ignorable="w14 w15 w16se w16cid w16 w16cex w16sdtdh wp14">
   <w:body>
     <w:p>
       <w:pPr>
@@ -217,6 +217,7 @@
               </w:rPr>
               <w:t> → </w:t>
             </w:r>
+            <w:proofErr w:type="gramStart"/>
             <w:r>
               <w:rPr>
                 <w:rStyle w:val="nombreatt"/>
@@ -241,6 +242,7 @@
               </w:rPr>
               <w:t>:classNode</w:t>
             </w:r>
+            <w:proofErr w:type="gramEnd"/>
             <w:r>
               <w:rPr>
                 <w:rFonts w:ascii="Cambria" w:hAnsi="Cambria"/>
@@ -372,6 +374,7 @@
               </w:rPr>
               <w:t> → </w:t>
             </w:r>
+            <w:proofErr w:type="gramStart"/>
             <w:r>
               <w:rPr>
                 <w:rStyle w:val="nombreatt"/>
@@ -396,6 +399,7 @@
               </w:rPr>
               <w:t>:String</w:t>
             </w:r>
+            <w:proofErr w:type="gramEnd"/>
             <w:r>
               <w:rPr>
                 <w:rFonts w:ascii="Cambria" w:hAnsi="Cambria"/>
@@ -750,6 +754,7 @@
               </w:rPr>
               <w:t> → </w:t>
             </w:r>
+            <w:proofErr w:type="gramStart"/>
             <w:r>
               <w:rPr>
                 <w:rStyle w:val="nombreatt"/>
@@ -774,6 +779,7 @@
               </w:rPr>
               <w:t>:String</w:t>
             </w:r>
+            <w:proofErr w:type="gramEnd"/>
             <w:r>
               <w:rPr>
                 <w:rFonts w:ascii="Cambria" w:hAnsi="Cambria"/>
@@ -1091,6 +1097,7 @@
               <w:t xml:space="preserve">⊂ </w:t>
             </w:r>
             <w:proofErr w:type="spellStart"/>
+            <w:proofErr w:type="gramStart"/>
             <w:r>
               <w:rPr>
                 <w:rFonts w:ascii="Cambria" w:hAnsi="Cambria" w:cs="Cambria Math"/>
@@ -1101,6 +1108,7 @@
               <w:t>method.definition</w:t>
             </w:r>
             <w:proofErr w:type="spellEnd"/>
+            <w:proofErr w:type="gramEnd"/>
           </w:p>
         </w:tc>
         <w:tc>
@@ -1151,6 +1159,62 @@
           <w:p>
             <w:pPr>
               <w:rPr>
+                <w:rFonts w:ascii="Cambria" w:hAnsi="Cambria"/>
+                <w:color w:val="767171" w:themeColor="background2" w:themeShade="80"/>
+                <w:sz w:val="24"/>
+                <w:szCs w:val="24"/>
+                <w:lang w:val="en-US"/>
+              </w:rPr>
+            </w:pPr>
+            <w:proofErr w:type="spellStart"/>
+            <w:proofErr w:type="gramStart"/>
+            <w:r>
+              <w:rPr>
+                <w:rFonts w:ascii="Cambria" w:hAnsi="Cambria"/>
+                <w:color w:val="767171" w:themeColor="background2" w:themeShade="80"/>
+                <w:sz w:val="24"/>
+                <w:szCs w:val="24"/>
+                <w:lang w:val="en-US"/>
+              </w:rPr>
+              <w:t>sentencia</w:t>
+            </w:r>
+            <w:r>
+              <w:rPr>
+                <w:rFonts w:ascii="Cambria" w:hAnsi="Cambria"/>
+                <w:color w:val="767171" w:themeColor="background2" w:themeShade="80"/>
+                <w:sz w:val="24"/>
+                <w:szCs w:val="24"/>
+                <w:vertAlign w:val="subscript"/>
+                <w:lang w:val="en-US"/>
+              </w:rPr>
+              <w:t>i</w:t>
+            </w:r>
+            <w:r>
+              <w:rPr>
+                <w:rFonts w:ascii="Cambria" w:hAnsi="Cambria"/>
+                <w:color w:val="767171" w:themeColor="background2" w:themeShade="80"/>
+                <w:sz w:val="24"/>
+                <w:szCs w:val="24"/>
+                <w:lang w:val="en-US"/>
+              </w:rPr>
+              <w:t>.method</w:t>
+            </w:r>
+            <w:proofErr w:type="spellEnd"/>
+            <w:proofErr w:type="gramEnd"/>
+            <w:r>
+              <w:rPr>
+                <w:rFonts w:ascii="Cambria" w:hAnsi="Cambria"/>
+                <w:color w:val="767171" w:themeColor="background2" w:themeShade="80"/>
+                <w:sz w:val="24"/>
+                <w:szCs w:val="24"/>
+                <w:lang w:val="en-US"/>
+              </w:rPr>
+              <w:t xml:space="preserve"> = method</w:t>
+            </w:r>
+          </w:p>
+          <w:p>
+            <w:pPr>
+              <w:rPr>
                 <w:rFonts w:ascii="Cambria" w:hAnsi="Cambria" w:cs="Cambria Math"/>
                 <w:sz w:val="24"/>
                 <w:szCs w:val="24"/>
@@ -1215,6 +1279,7 @@
               <w:t xml:space="preserve">     </w:t>
             </w:r>
             <w:proofErr w:type="spellStart"/>
+            <w:proofErr w:type="gramStart"/>
             <w:r>
               <w:rPr>
                 <w:rFonts w:ascii="Cambria" w:hAnsi="Cambria" w:cs="Cambria Math"/>
@@ -1225,6 +1290,7 @@
               <w:t>method.retornable</w:t>
             </w:r>
             <w:proofErr w:type="spellEnd"/>
+            <w:proofErr w:type="gramEnd"/>
             <w:r>
               <w:rPr>
                 <w:rFonts w:ascii="Cambria" w:hAnsi="Cambria" w:cs="Cambria Math"/>
@@ -1242,45 +1308,6 @@
                 <w:lang w:val="en-US"/>
               </w:rPr>
               <w:t>rue</w:t>
-            </w:r>
-          </w:p>
-          <w:p>
-            <w:pPr>
-              <w:rPr>
-                <w:rFonts w:ascii="Cambria" w:hAnsi="Cambria" w:cs="Cambria Math"/>
-                <w:sz w:val="24"/>
-                <w:szCs w:val="24"/>
-                <w:lang w:val="en-US"/>
-              </w:rPr>
-            </w:pPr>
-            <w:r>
-              <w:rPr>
-                <w:rFonts w:ascii="Cambria" w:hAnsi="Cambria" w:cs="Cambria Math"/>
-                <w:sz w:val="24"/>
-                <w:szCs w:val="24"/>
-                <w:lang w:val="en-US"/>
-              </w:rPr>
-              <w:t xml:space="preserve">     </w:t>
-            </w:r>
-            <w:proofErr w:type="spellStart"/>
-            <w:r>
-              <w:rPr>
-                <w:rFonts w:ascii="Cambria" w:hAnsi="Cambria" w:cs="Cambria Math"/>
-                <w:sz w:val="24"/>
-                <w:szCs w:val="24"/>
-                <w:lang w:val="en-US"/>
-              </w:rPr>
-              <w:t>return.method</w:t>
-            </w:r>
-            <w:proofErr w:type="spellEnd"/>
-            <w:r>
-              <w:rPr>
-                <w:rFonts w:ascii="Cambria" w:hAnsi="Cambria" w:cs="Cambria Math"/>
-                <w:sz w:val="24"/>
-                <w:szCs w:val="24"/>
-                <w:lang w:val="en-US"/>
-              </w:rPr>
-              <w:t xml:space="preserve"> = method</w:t>
             </w:r>
           </w:p>
           <w:p>
@@ -1343,6 +1370,7 @@
               <w:t> → </w:t>
             </w:r>
             <w:proofErr w:type="spellStart"/>
+            <w:proofErr w:type="gramStart"/>
             <w:r>
               <w:rPr>
                 <w:rStyle w:val="nombreatt"/>
@@ -1368,6 +1396,7 @@
               <w:t>:String</w:t>
             </w:r>
             <w:proofErr w:type="spellEnd"/>
+            <w:proofErr w:type="gramEnd"/>
             <w:r>
               <w:rPr>
                 <w:rFonts w:ascii="Cambria" w:hAnsi="Cambria"/>
@@ -1579,6 +1608,7 @@
               </w:rPr>
             </w:pPr>
             <w:proofErr w:type="spellStart"/>
+            <w:proofErr w:type="gramStart"/>
             <w:r>
               <w:rPr>
                 <w:rFonts w:ascii="Cambria" w:hAnsi="Cambria"/>
@@ -1600,6 +1630,7 @@
               <w:t>.definition</w:t>
             </w:r>
             <w:proofErr w:type="spellEnd"/>
+            <w:proofErr w:type="gramEnd"/>
             <w:r>
               <w:rPr>
                 <w:rFonts w:ascii="Cambria" w:hAnsi="Cambria"/>
@@ -1767,6 +1798,7 @@
               </w:rPr>
             </w:pPr>
             <w:proofErr w:type="spellStart"/>
+            <w:proofErr w:type="gramStart"/>
             <w:r>
               <w:rPr>
                 <w:rStyle w:val="nodo"/>
@@ -1801,6 +1833,7 @@
               <w:t>sentence</w:t>
             </w:r>
             <w:proofErr w:type="spellEnd"/>
+            <w:proofErr w:type="gramEnd"/>
             <w:r>
               <w:rPr>
                 <w:rFonts w:ascii="Cambria" w:hAnsi="Cambria"/>
@@ -1926,6 +1959,7 @@
               <w:t>(</w:t>
             </w:r>
             <w:proofErr w:type="spellStart"/>
+            <w:proofErr w:type="gramStart"/>
             <w:r>
               <w:rPr>
                 <w:rFonts w:ascii="Cambria" w:hAnsi="Cambria"/>
@@ -1955,6 +1989,7 @@
               <w:t>.type</w:t>
             </w:r>
             <w:proofErr w:type="spellEnd"/>
+            <w:proofErr w:type="gramEnd"/>
             <w:r>
               <w:rPr>
                 <w:rFonts w:ascii="Cambria" w:hAnsi="Cambria"/>
@@ -2235,6 +2270,7 @@
               </w:rPr>
             </w:pPr>
             <w:proofErr w:type="spellStart"/>
+            <w:proofErr w:type="gramStart"/>
             <w:r>
               <w:rPr>
                 <w:rStyle w:val="nodo"/>
@@ -2269,6 +2305,7 @@
               <w:t>sentence</w:t>
             </w:r>
             <w:proofErr w:type="spellEnd"/>
+            <w:proofErr w:type="gramEnd"/>
             <w:r>
               <w:rPr>
                 <w:rFonts w:ascii="Cambria" w:hAnsi="Cambria"/>
@@ -2363,6 +2400,7 @@
               </w:rPr>
             </w:pPr>
             <w:proofErr w:type="spellStart"/>
+            <w:proofErr w:type="gramStart"/>
             <w:r>
               <w:rPr>
                 <w:rFonts w:ascii="Cambria" w:hAnsi="Cambria"/>
@@ -2383,6 +2421,7 @@
               <w:t>(</w:t>
             </w:r>
             <w:proofErr w:type="spellStart"/>
+            <w:proofErr w:type="gramEnd"/>
             <w:r>
               <w:rPr>
                 <w:rFonts w:ascii="Cambria" w:hAnsi="Cambria"/>
@@ -2440,60 +2479,64 @@
                 <w:szCs w:val="24"/>
                 <w:lang w:val="en-US"/>
               </w:rPr>
+              <w:t>esPrimitivo</w:t>
+            </w:r>
+            <w:proofErr w:type="spellEnd"/>
+            <w:r>
+              <w:rPr>
+                <w:rFonts w:ascii="Cambria" w:hAnsi="Cambria"/>
+                <w:sz w:val="24"/>
+                <w:szCs w:val="24"/>
+                <w:lang w:val="en-US"/>
+              </w:rPr>
+              <w:t>(</w:t>
+            </w:r>
+            <w:proofErr w:type="spellStart"/>
+            <w:proofErr w:type="gramStart"/>
+            <w:r>
+              <w:rPr>
+                <w:rFonts w:ascii="Cambria" w:hAnsi="Cambria"/>
+                <w:sz w:val="24"/>
+                <w:szCs w:val="24"/>
+                <w:lang w:val="en-US"/>
+              </w:rPr>
+              <w:t>left.type</w:t>
+            </w:r>
+            <w:proofErr w:type="spellEnd"/>
+            <w:proofErr w:type="gramEnd"/>
+            <w:r>
+              <w:rPr>
+                <w:rFonts w:ascii="Cambria" w:hAnsi="Cambria"/>
+                <w:sz w:val="24"/>
+                <w:szCs w:val="24"/>
+                <w:lang w:val="en-US"/>
+              </w:rPr>
+              <w:t>)</w:t>
+            </w:r>
+          </w:p>
+          <w:p>
+            <w:pPr>
+              <w:rPr>
+                <w:rFonts w:ascii="Cambria" w:hAnsi="Cambria"/>
+                <w:sz w:val="24"/>
+                <w:szCs w:val="24"/>
+                <w:lang w:val="en-US"/>
+              </w:rPr>
+            </w:pPr>
+            <w:proofErr w:type="spellStart"/>
+            <w:proofErr w:type="gramStart"/>
+            <w:r>
+              <w:rPr>
+                <w:rFonts w:ascii="Cambria" w:hAnsi="Cambria"/>
+                <w:sz w:val="24"/>
+                <w:szCs w:val="24"/>
+                <w:lang w:val="en-US"/>
+              </w:rPr>
               <w:lastRenderedPageBreak/>
-              <w:t>esPrimitivo</w:t>
-            </w:r>
-            <w:proofErr w:type="spellEnd"/>
-            <w:r>
-              <w:rPr>
-                <w:rFonts w:ascii="Cambria" w:hAnsi="Cambria"/>
-                <w:sz w:val="24"/>
-                <w:szCs w:val="24"/>
-                <w:lang w:val="en-US"/>
-              </w:rPr>
-              <w:t>(</w:t>
-            </w:r>
-            <w:proofErr w:type="spellStart"/>
-            <w:r>
-              <w:rPr>
-                <w:rFonts w:ascii="Cambria" w:hAnsi="Cambria"/>
-                <w:sz w:val="24"/>
-                <w:szCs w:val="24"/>
-                <w:lang w:val="en-US"/>
-              </w:rPr>
-              <w:t>left.type</w:t>
-            </w:r>
-            <w:proofErr w:type="spellEnd"/>
-            <w:r>
-              <w:rPr>
-                <w:rFonts w:ascii="Cambria" w:hAnsi="Cambria"/>
-                <w:sz w:val="24"/>
-                <w:szCs w:val="24"/>
-                <w:lang w:val="en-US"/>
-              </w:rPr>
-              <w:t>)</w:t>
-            </w:r>
-          </w:p>
-          <w:p>
-            <w:pPr>
-              <w:rPr>
-                <w:rFonts w:ascii="Cambria" w:hAnsi="Cambria"/>
-                <w:sz w:val="24"/>
-                <w:szCs w:val="24"/>
-                <w:lang w:val="en-US"/>
-              </w:rPr>
-            </w:pPr>
-            <w:proofErr w:type="spellStart"/>
-            <w:r>
-              <w:rPr>
-                <w:rFonts w:ascii="Cambria" w:hAnsi="Cambria"/>
-                <w:sz w:val="24"/>
-                <w:szCs w:val="24"/>
-                <w:lang w:val="en-US"/>
-              </w:rPr>
               <w:t>left.modifiable</w:t>
             </w:r>
             <w:proofErr w:type="spellEnd"/>
+            <w:proofErr w:type="gramEnd"/>
           </w:p>
         </w:tc>
         <w:tc>
@@ -2546,6 +2589,7 @@
                 <w:lang w:val="en-US"/>
               </w:rPr>
             </w:pPr>
+            <w:proofErr w:type="gramStart"/>
             <w:r>
               <w:rPr>
                 <w:rStyle w:val="nodo"/>
@@ -2579,6 +2623,7 @@
               </w:rPr>
               <w:t>sentence</w:t>
             </w:r>
+            <w:proofErr w:type="gramEnd"/>
             <w:r>
               <w:rPr>
                 <w:rFonts w:ascii="Cambria" w:hAnsi="Cambria"/>
@@ -2703,6 +2748,7 @@
               </w:rPr>
             </w:pPr>
             <w:proofErr w:type="spellStart"/>
+            <w:proofErr w:type="gramStart"/>
             <w:r>
               <w:rPr>
                 <w:rFonts w:ascii="Cambria" w:hAnsi="Cambria"/>
@@ -2713,6 +2759,7 @@
               <w:t>condition.type</w:t>
             </w:r>
             <w:proofErr w:type="spellEnd"/>
+            <w:proofErr w:type="gramEnd"/>
             <w:r>
               <w:rPr>
                 <w:rFonts w:ascii="Cambria" w:hAnsi="Cambria"/>
@@ -2751,7 +2798,16 @@
             <w:pPr>
               <w:rPr>
                 <w:rFonts w:ascii="Cambria" w:hAnsi="Cambria"/>
-                <w:color w:val="767171" w:themeColor="background2" w:themeShade="80"/>
+                <w:sz w:val="24"/>
+                <w:szCs w:val="24"/>
+                <w:lang w:val="en-US"/>
+              </w:rPr>
+            </w:pPr>
+          </w:p>
+          <w:p>
+            <w:pPr>
+              <w:rPr>
+                <w:rFonts w:ascii="Cambria" w:hAnsi="Cambria"/>
                 <w:sz w:val="24"/>
                 <w:szCs w:val="24"/>
                 <w:lang w:val="en-US"/>
@@ -2786,6 +2842,7 @@
               </w:rPr>
             </w:pPr>
             <w:proofErr w:type="spellStart"/>
+            <w:proofErr w:type="gramStart"/>
             <w:r>
               <w:rPr>
                 <w:rStyle w:val="nodo"/>
@@ -2820,6 +2877,7 @@
               <w:t>sentence</w:t>
             </w:r>
             <w:proofErr w:type="spellEnd"/>
+            <w:proofErr w:type="gramEnd"/>
             <w:r>
               <w:rPr>
                 <w:rFonts w:ascii="Cambria" w:hAnsi="Cambria"/>
@@ -2971,6 +3029,7 @@
               </w:rPr>
             </w:pPr>
             <w:proofErr w:type="spellStart"/>
+            <w:proofErr w:type="gramStart"/>
             <w:r>
               <w:rPr>
                 <w:rFonts w:ascii="Cambria" w:hAnsi="Cambria"/>
@@ -2981,6 +3040,7 @@
               <w:t>condition.type</w:t>
             </w:r>
             <w:proofErr w:type="spellEnd"/>
+            <w:proofErr w:type="gramEnd"/>
             <w:r>
               <w:rPr>
                 <w:rFonts w:ascii="Cambria" w:hAnsi="Cambria"/>
@@ -3160,6 +3220,7 @@
               <w:t xml:space="preserve"> </w:t>
             </w:r>
             <w:proofErr w:type="spellStart"/>
+            <w:proofErr w:type="gramStart"/>
             <w:r>
               <w:rPr>
                 <w:rFonts w:ascii="Cambria" w:hAnsi="Cambria"/>
@@ -3170,6 +3231,7 @@
               <w:t>returnNode.method.retorno</w:t>
             </w:r>
             <w:proofErr w:type="spellEnd"/>
+            <w:proofErr w:type="gramEnd"/>
             <w:r>
               <w:rPr>
                 <w:rFonts w:ascii="Cambria" w:hAnsi="Cambria"/>
@@ -3349,6 +3411,7 @@
               </w:rPr>
             </w:pPr>
             <w:proofErr w:type="spellStart"/>
+            <w:proofErr w:type="gramStart"/>
             <w:r>
               <w:rPr>
                 <w:rStyle w:val="nodo"/>
@@ -3383,6 +3446,7 @@
               <w:t>sentence</w:t>
             </w:r>
             <w:proofErr w:type="spellEnd"/>
+            <w:proofErr w:type="gramEnd"/>
             <w:r>
               <w:rPr>
                 <w:rFonts w:ascii="Cambria" w:hAnsi="Cambria"/>
@@ -3551,6 +3615,7 @@
               </w:rPr>
             </w:pPr>
             <w:proofErr w:type="spellStart"/>
+            <w:proofErr w:type="gramStart"/>
             <w:r>
               <w:rPr>
                 <w:rFonts w:ascii="Cambria" w:hAnsi="Cambria" w:cs="Cambria Math"/>
@@ -3558,9 +3623,9 @@
                 <w:szCs w:val="24"/>
                 <w:lang w:val="en-US"/>
               </w:rPr>
-              <w:t>methodCallSentence.definition.parameter.length</w:t>
-            </w:r>
-            <w:proofErr w:type="spellEnd"/>
+              <w:t>methodCallSentence.definition.parameter</w:t>
+            </w:r>
+            <w:proofErr w:type="gramEnd"/>
             <w:r>
               <w:rPr>
                 <w:rFonts w:ascii="Cambria" w:hAnsi="Cambria" w:cs="Cambria Math"/>
@@ -3568,6 +3633,16 @@
                 <w:szCs w:val="24"/>
                 <w:lang w:val="en-US"/>
               </w:rPr>
+              <w:t>.length</w:t>
+            </w:r>
+            <w:proofErr w:type="spellEnd"/>
+            <w:r>
+              <w:rPr>
+                <w:rFonts w:ascii="Cambria" w:hAnsi="Cambria" w:cs="Cambria Math"/>
+                <w:sz w:val="24"/>
+                <w:szCs w:val="24"/>
+                <w:lang w:val="en-US"/>
+              </w:rPr>
               <w:t xml:space="preserve"> == </w:t>
             </w:r>
             <w:proofErr w:type="spellStart"/>
@@ -3592,6 +3667,7 @@
               </w:rPr>
             </w:pPr>
             <w:proofErr w:type="spellStart"/>
+            <w:proofErr w:type="gramStart"/>
             <w:r>
               <w:rPr>
                 <w:rFonts w:ascii="Cambria" w:hAnsi="Cambria" w:cs="Cambria Math"/>
@@ -3609,7 +3685,18 @@
                 <w:vertAlign w:val="subscript"/>
                 <w:lang w:val="en-US"/>
               </w:rPr>
-              <w:t>i.</w:t>
+              <w:t>i</w:t>
+            </w:r>
+            <w:proofErr w:type="gramEnd"/>
+            <w:r>
+              <w:rPr>
+                <w:rFonts w:ascii="Cambria" w:hAnsi="Cambria" w:cs="Cambria Math"/>
+                <w:sz w:val="24"/>
+                <w:szCs w:val="24"/>
+                <w:vertAlign w:val="subscript"/>
+                <w:lang w:val="en-US"/>
+              </w:rPr>
+              <w:t>.</w:t>
             </w:r>
             <w:r>
               <w:rPr>
@@ -3842,6 +3929,7 @@
               </w:rPr>
             </w:pPr>
             <w:proofErr w:type="spellStart"/>
+            <w:proofErr w:type="gramStart"/>
             <w:r>
               <w:rPr>
                 <w:rStyle w:val="nodo"/>
@@ -3876,6 +3964,7 @@
               <w:t>expr</w:t>
             </w:r>
             <w:proofErr w:type="spellEnd"/>
+            <w:proofErr w:type="gramEnd"/>
             <w:r>
               <w:rPr>
                 <w:rFonts w:ascii="Cambria" w:hAnsi="Cambria"/>
@@ -4005,6 +4094,7 @@
               </w:rPr>
             </w:pPr>
             <w:proofErr w:type="spellStart"/>
+            <w:proofErr w:type="gramStart"/>
             <w:r>
               <w:rPr>
                 <w:rFonts w:ascii="Cambria" w:hAnsi="Cambria"/>
@@ -4025,6 +4115,7 @@
               <w:t>(</w:t>
             </w:r>
             <w:proofErr w:type="spellStart"/>
+            <w:proofErr w:type="gramEnd"/>
             <w:r>
               <w:rPr>
                 <w:rFonts w:ascii="Cambria" w:hAnsi="Cambria"/>
@@ -4075,6 +4166,7 @@
               </w:rPr>
             </w:pPr>
             <w:proofErr w:type="spellStart"/>
+            <w:proofErr w:type="gramStart"/>
             <w:r>
               <w:rPr>
                 <w:rFonts w:ascii="Cambria" w:hAnsi="Cambria"/>
@@ -4085,6 +4177,7 @@
               <w:t>left.type</w:t>
             </w:r>
             <w:proofErr w:type="spellEnd"/>
+            <w:proofErr w:type="gramEnd"/>
             <w:r>
               <w:rPr>
                 <w:rFonts w:ascii="Cambria" w:hAnsi="Cambria"/>
@@ -4207,6 +4300,7 @@
               <w:t xml:space="preserve"> = </w:t>
             </w:r>
             <w:proofErr w:type="spellStart"/>
+            <w:proofErr w:type="gramStart"/>
             <w:r>
               <w:rPr>
                 <w:rFonts w:ascii="Cambria" w:hAnsi="Cambria"/>
@@ -4217,6 +4311,7 @@
               <w:t>left.type</w:t>
             </w:r>
             <w:proofErr w:type="spellEnd"/>
+            <w:proofErr w:type="gramEnd"/>
           </w:p>
           <w:p>
             <w:pPr>
@@ -4395,6 +4490,7 @@
               </w:rPr>
             </w:pPr>
             <w:proofErr w:type="spellStart"/>
+            <w:proofErr w:type="gramStart"/>
             <w:r>
               <w:rPr>
                 <w:rFonts w:ascii="Cambria" w:hAnsi="Cambria"/>
@@ -4405,6 +4501,7 @@
               <w:t>expr.type</w:t>
             </w:r>
             <w:proofErr w:type="spellEnd"/>
+            <w:proofErr w:type="gramEnd"/>
             <w:r>
               <w:rPr>
                 <w:rFonts w:ascii="Cambria" w:hAnsi="Cambria"/>
@@ -4527,6 +4624,7 @@
               <w:t xml:space="preserve"> = </w:t>
             </w:r>
             <w:proofErr w:type="spellStart"/>
+            <w:proofErr w:type="gramStart"/>
             <w:r>
               <w:rPr>
                 <w:rFonts w:ascii="Cambria" w:hAnsi="Cambria"/>
@@ -4537,6 +4635,7 @@
               <w:t>expr.type</w:t>
             </w:r>
             <w:proofErr w:type="spellEnd"/>
+            <w:proofErr w:type="gramEnd"/>
           </w:p>
           <w:p>
             <w:pPr>
@@ -4596,6 +4695,7 @@
               </w:rPr>
             </w:pPr>
             <w:proofErr w:type="spellStart"/>
+            <w:proofErr w:type="gramStart"/>
             <w:r>
               <w:rPr>
                 <w:rStyle w:val="nodo"/>
@@ -4631,6 +4731,7 @@
               <w:t>expr</w:t>
             </w:r>
             <w:proofErr w:type="spellEnd"/>
+            <w:proofErr w:type="gramEnd"/>
             <w:r>
               <w:rPr>
                 <w:rFonts w:ascii="Cambria" w:hAnsi="Cambria"/>
@@ -4760,6 +4861,7 @@
               </w:rPr>
             </w:pPr>
             <w:proofErr w:type="spellStart"/>
+            <w:proofErr w:type="gramStart"/>
             <w:r>
               <w:rPr>
                 <w:rFonts w:ascii="Cambria" w:hAnsi="Cambria"/>
@@ -4780,6 +4882,7 @@
               <w:t>(</w:t>
             </w:r>
             <w:proofErr w:type="spellStart"/>
+            <w:proofErr w:type="gramEnd"/>
             <w:r>
               <w:rPr>
                 <w:rFonts w:ascii="Cambria" w:hAnsi="Cambria"/>
@@ -5027,7 +5130,7 @@
                 <w:szCs w:val="24"/>
                 <w:lang w:val="en-US"/>
               </w:rPr>
-              <w:t>left.type</w:t>
+              <w:t>intType</w:t>
             </w:r>
             <w:proofErr w:type="spellEnd"/>
           </w:p>
@@ -5288,7 +5391,7 @@
                 <w:sz w:val="24"/>
                 <w:szCs w:val="24"/>
               </w:rPr>
-              <w:t>expr.type</w:t>
+              <w:t>intType</w:t>
             </w:r>
             <w:proofErr w:type="spellEnd"/>
           </w:p>
@@ -5347,6 +5450,7 @@
               </w:rPr>
             </w:pPr>
             <w:proofErr w:type="spellStart"/>
+            <w:proofErr w:type="gramStart"/>
             <w:r>
               <w:rPr>
                 <w:rStyle w:val="nodo"/>
@@ -5394,6 +5498,7 @@
               <w:t>expr</w:t>
             </w:r>
             <w:proofErr w:type="spellEnd"/>
+            <w:proofErr w:type="gramEnd"/>
             <w:r>
               <w:rPr>
                 <w:rFonts w:ascii="Cambria" w:hAnsi="Cambria"/>
@@ -5534,6 +5639,7 @@
               </w:rPr>
             </w:pPr>
             <w:proofErr w:type="spellStart"/>
+            <w:proofErr w:type="gramStart"/>
             <w:r>
               <w:rPr>
                 <w:rFonts w:ascii="Cambria" w:hAnsi="Cambria"/>
@@ -5544,6 +5650,7 @@
               <w:t>left.type</w:t>
             </w:r>
             <w:proofErr w:type="spellEnd"/>
+            <w:proofErr w:type="gramEnd"/>
             <w:r>
               <w:rPr>
                 <w:rFonts w:ascii="Cambria" w:hAnsi="Cambria"/>
@@ -5575,14 +5682,25 @@
               </w:rPr>
             </w:pPr>
             <w:proofErr w:type="spellStart"/>
-            <w:r>
-              <w:rPr>
-                <w:rFonts w:ascii="Cambria" w:hAnsi="Cambria"/>
-                <w:sz w:val="24"/>
-                <w:szCs w:val="24"/>
-                <w:lang w:val="en-US"/>
-              </w:rPr>
-              <w:t>left.definition.varDefinition.contains</w:t>
+            <w:proofErr w:type="gramStart"/>
+            <w:r>
+              <w:rPr>
+                <w:rFonts w:ascii="Cambria" w:hAnsi="Cambria"/>
+                <w:sz w:val="24"/>
+                <w:szCs w:val="24"/>
+                <w:lang w:val="en-US"/>
+              </w:rPr>
+              <w:t>left.definition</w:t>
+            </w:r>
+            <w:proofErr w:type="gramEnd"/>
+            <w:r>
+              <w:rPr>
+                <w:rFonts w:ascii="Cambria" w:hAnsi="Cambria"/>
+                <w:sz w:val="24"/>
+                <w:szCs w:val="24"/>
+                <w:lang w:val="en-US"/>
+              </w:rPr>
+              <w:t>.varDefinition.contains</w:t>
             </w:r>
             <w:proofErr w:type="spellEnd"/>
             <w:r>
@@ -5618,6 +5736,7 @@
               </w:rPr>
             </w:pPr>
             <w:proofErr w:type="spellStart"/>
+            <w:proofErr w:type="gramStart"/>
             <w:r>
               <w:rPr>
                 <w:rFonts w:ascii="Cambria" w:hAnsi="Cambria" w:cs="Cambria Math"/>
@@ -5628,6 +5747,7 @@
               <w:t>access.type</w:t>
             </w:r>
             <w:proofErr w:type="spellEnd"/>
+            <w:proofErr w:type="gramEnd"/>
             <w:r>
               <w:rPr>
                 <w:rFonts w:ascii="Cambria" w:hAnsi="Cambria" w:cs="Cambria Math"/>
@@ -5686,6 +5806,7 @@
               </w:rPr>
             </w:pPr>
             <w:proofErr w:type="spellStart"/>
+            <w:proofErr w:type="gramStart"/>
             <w:r>
               <w:rPr>
                 <w:rFonts w:ascii="Cambria" w:hAnsi="Cambria" w:cs="Cambria Math"/>
@@ -5696,6 +5817,7 @@
               <w:t>access.modifiable</w:t>
             </w:r>
             <w:proofErr w:type="spellEnd"/>
+            <w:proofErr w:type="gramEnd"/>
             <w:r>
               <w:rPr>
                 <w:rFonts w:ascii="Cambria" w:hAnsi="Cambria" w:cs="Cambria Math"/>
@@ -5734,6 +5856,7 @@
               </w:rPr>
             </w:pPr>
             <w:proofErr w:type="spellStart"/>
+            <w:proofErr w:type="gramStart"/>
             <w:r>
               <w:rPr>
                 <w:rStyle w:val="nodo"/>
@@ -5768,6 +5891,7 @@
               <w:t>expr</w:t>
             </w:r>
             <w:proofErr w:type="spellEnd"/>
+            <w:proofErr w:type="gramEnd"/>
             <w:r>
               <w:rPr>
                 <w:rFonts w:ascii="Cambria" w:hAnsi="Cambria"/>
@@ -5862,6 +5986,7 @@
               </w:rPr>
             </w:pPr>
             <w:proofErr w:type="spellStart"/>
+            <w:proofErr w:type="gramStart"/>
             <w:r>
               <w:rPr>
                 <w:rFonts w:ascii="Cambria" w:hAnsi="Cambria"/>
@@ -5872,6 +5997,7 @@
               <w:t>left.type</w:t>
             </w:r>
             <w:proofErr w:type="spellEnd"/>
+            <w:proofErr w:type="gramEnd"/>
             <w:r>
               <w:rPr>
                 <w:rFonts w:ascii="Cambria" w:hAnsi="Cambria"/>
@@ -5903,6 +6029,7 @@
               </w:rPr>
             </w:pPr>
             <w:proofErr w:type="spellStart"/>
+            <w:proofErr w:type="gramStart"/>
             <w:r>
               <w:rPr>
                 <w:rFonts w:ascii="Cambria" w:hAnsi="Cambria"/>
@@ -5913,6 +6040,7 @@
               <w:t>right.type</w:t>
             </w:r>
             <w:proofErr w:type="spellEnd"/>
+            <w:proofErr w:type="gramEnd"/>
             <w:r>
               <w:rPr>
                 <w:rFonts w:ascii="Cambria" w:hAnsi="Cambria"/>
@@ -5977,14 +6105,25 @@
               <w:t xml:space="preserve"> = </w:t>
             </w:r>
             <w:proofErr w:type="spellStart"/>
-            <w:r>
-              <w:rPr>
-                <w:rFonts w:ascii="Cambria" w:hAnsi="Cambria"/>
-                <w:sz w:val="24"/>
-                <w:szCs w:val="24"/>
-                <w:lang w:val="en-US"/>
-              </w:rPr>
-              <w:t>left.type.type</w:t>
+            <w:proofErr w:type="gramStart"/>
+            <w:r>
+              <w:rPr>
+                <w:rFonts w:ascii="Cambria" w:hAnsi="Cambria"/>
+                <w:sz w:val="24"/>
+                <w:szCs w:val="24"/>
+                <w:lang w:val="en-US"/>
+              </w:rPr>
+              <w:t>left.type</w:t>
+            </w:r>
+            <w:proofErr w:type="gramEnd"/>
+            <w:r>
+              <w:rPr>
+                <w:rFonts w:ascii="Cambria" w:hAnsi="Cambria"/>
+                <w:sz w:val="24"/>
+                <w:szCs w:val="24"/>
+                <w:lang w:val="en-US"/>
+              </w:rPr>
+              <w:t>.type</w:t>
             </w:r>
             <w:proofErr w:type="spellEnd"/>
           </w:p>
@@ -6046,6 +6185,7 @@
               </w:rPr>
             </w:pPr>
             <w:proofErr w:type="spellStart"/>
+            <w:proofErr w:type="gramStart"/>
             <w:r>
               <w:rPr>
                 <w:rStyle w:val="nodo"/>
@@ -6080,6 +6220,7 @@
               <w:t>expr</w:t>
             </w:r>
             <w:proofErr w:type="spellEnd"/>
+            <w:proofErr w:type="gramEnd"/>
             <w:r>
               <w:rPr>
                 <w:rFonts w:ascii="Cambria" w:hAnsi="Cambria"/>
@@ -6394,6 +6535,7 @@
               </w:rPr>
             </w:pPr>
             <w:proofErr w:type="spellStart"/>
+            <w:proofErr w:type="gramStart"/>
             <w:r>
               <w:rPr>
                 <w:rFonts w:ascii="Cambria" w:hAnsi="Cambria"/>
@@ -6404,6 +6546,7 @@
               <w:t>cast.type</w:t>
             </w:r>
             <w:proofErr w:type="spellEnd"/>
+            <w:proofErr w:type="gramEnd"/>
             <w:r>
               <w:rPr>
                 <w:rFonts w:ascii="Cambria" w:hAnsi="Cambria"/>
@@ -6435,6 +6578,7 @@
               </w:rPr>
             </w:pPr>
             <w:proofErr w:type="spellStart"/>
+            <w:proofErr w:type="gramStart"/>
             <w:r>
               <w:rPr>
                 <w:rFonts w:ascii="Cambria" w:hAnsi="Cambria"/>
@@ -6445,6 +6589,7 @@
               <w:t>cast.modifiable</w:t>
             </w:r>
             <w:proofErr w:type="spellEnd"/>
+            <w:proofErr w:type="gramEnd"/>
             <w:r>
               <w:rPr>
                 <w:rFonts w:ascii="Cambria" w:hAnsi="Cambria"/>
@@ -7245,6 +7390,7 @@
               </w:rPr>
             </w:pPr>
             <w:proofErr w:type="spellStart"/>
+            <w:proofErr w:type="gramStart"/>
             <w:r>
               <w:rPr>
                 <w:rFonts w:ascii="Cambria" w:hAnsi="Cambria"/>
@@ -7266,6 +7412,7 @@
               <w:t>ariable.definition</w:t>
             </w:r>
             <w:proofErr w:type="spellEnd"/>
+            <w:proofErr w:type="gramEnd"/>
             <w:r>
               <w:rPr>
                 <w:rFonts w:ascii="Cambria" w:hAnsi="Cambria"/>
@@ -7319,6 +7466,7 @@
               </w:rPr>
             </w:pPr>
             <w:proofErr w:type="spellStart"/>
+            <w:proofErr w:type="gramStart"/>
             <w:r>
               <w:rPr>
                 <w:rFonts w:ascii="Cambria" w:hAnsi="Cambria"/>
@@ -7329,6 +7477,7 @@
               <w:t>variable.type</w:t>
             </w:r>
             <w:proofErr w:type="spellEnd"/>
+            <w:proofErr w:type="gramEnd"/>
             <w:r>
               <w:rPr>
                 <w:rFonts w:ascii="Cambria" w:hAnsi="Cambria"/>
@@ -7360,6 +7509,7 @@
               </w:rPr>
             </w:pPr>
             <w:proofErr w:type="spellStart"/>
+            <w:proofErr w:type="gramStart"/>
             <w:r>
               <w:rPr>
                 <w:rFonts w:ascii="Cambria" w:hAnsi="Cambria"/>
@@ -7370,6 +7520,7 @@
               <w:t>variable.modifiable</w:t>
             </w:r>
             <w:proofErr w:type="spellEnd"/>
+            <w:proofErr w:type="gramEnd"/>
             <w:r>
               <w:rPr>
                 <w:rFonts w:ascii="Cambria" w:hAnsi="Cambria"/>
@@ -7408,6 +7559,7 @@
               </w:rPr>
             </w:pPr>
             <w:proofErr w:type="spellStart"/>
+            <w:proofErr w:type="gramStart"/>
             <w:r>
               <w:rPr>
                 <w:rStyle w:val="nodo"/>
@@ -7442,6 +7594,7 @@
               <w:t>expr</w:t>
             </w:r>
             <w:proofErr w:type="spellEnd"/>
+            <w:proofErr w:type="gramEnd"/>
             <w:r>
               <w:rPr>
                 <w:rFonts w:ascii="Cambria" w:hAnsi="Cambria"/>
@@ -7610,6 +7763,7 @@
               </w:rPr>
             </w:pPr>
             <w:proofErr w:type="spellStart"/>
+            <w:proofErr w:type="gramStart"/>
             <w:r>
               <w:rPr>
                 <w:rFonts w:ascii="Cambria" w:hAnsi="Cambria" w:cs="Cambria Math"/>
@@ -7617,9 +7771,9 @@
                 <w:szCs w:val="24"/>
                 <w:lang w:val="en-US"/>
               </w:rPr>
-              <w:t>methodCallExpr.definition.parameter.length</w:t>
-            </w:r>
-            <w:proofErr w:type="spellEnd"/>
+              <w:t>methodCallExpr.definition.parameter</w:t>
+            </w:r>
+            <w:proofErr w:type="gramEnd"/>
             <w:r>
               <w:rPr>
                 <w:rFonts w:ascii="Cambria" w:hAnsi="Cambria" w:cs="Cambria Math"/>
@@ -7627,6 +7781,16 @@
                 <w:szCs w:val="24"/>
                 <w:lang w:val="en-US"/>
               </w:rPr>
+              <w:t>.length</w:t>
+            </w:r>
+            <w:proofErr w:type="spellEnd"/>
+            <w:r>
+              <w:rPr>
+                <w:rFonts w:ascii="Cambria" w:hAnsi="Cambria" w:cs="Cambria Math"/>
+                <w:sz w:val="24"/>
+                <w:szCs w:val="24"/>
+                <w:lang w:val="en-US"/>
+              </w:rPr>
               <w:t xml:space="preserve"> == </w:t>
             </w:r>
             <w:proofErr w:type="spellStart"/>
@@ -7651,6 +7815,7 @@
               </w:rPr>
             </w:pPr>
             <w:proofErr w:type="spellStart"/>
+            <w:proofErr w:type="gramStart"/>
             <w:r>
               <w:rPr>
                 <w:rStyle w:val="nodo"/>
@@ -7679,13 +7844,24 @@
                 <w:vertAlign w:val="subscript"/>
                 <w:lang w:val="en-US"/>
               </w:rPr>
-              <w:t>i.</w:t>
-            </w:r>
+              <w:t>i</w:t>
+            </w:r>
+            <w:proofErr w:type="gramEnd"/>
             <w:r>
               <w:rPr>
                 <w:rFonts w:ascii="Cambria" w:hAnsi="Cambria" w:cs="Cambria Math"/>
                 <w:sz w:val="24"/>
                 <w:szCs w:val="24"/>
+                <w:vertAlign w:val="subscript"/>
+                <w:lang w:val="en-US"/>
+              </w:rPr>
+              <w:t>.</w:t>
+            </w:r>
+            <w:r>
+              <w:rPr>
+                <w:rFonts w:ascii="Cambria" w:hAnsi="Cambria" w:cs="Cambria Math"/>
+                <w:sz w:val="24"/>
+                <w:szCs w:val="24"/>
                 <w:lang w:val="en-US"/>
               </w:rPr>
               <w:t>type</w:t>
@@ -7741,6 +7917,7 @@
               </w:rPr>
             </w:pPr>
             <w:proofErr w:type="spellStart"/>
+            <w:proofErr w:type="gramStart"/>
             <w:r>
               <w:rPr>
                 <w:rFonts w:ascii="Cambria" w:hAnsi="Cambria" w:cs="Cambria Math"/>
@@ -7751,6 +7928,7 @@
               <w:t>methodCallExpr.definition.type</w:t>
             </w:r>
             <w:proofErr w:type="spellEnd"/>
+            <w:proofErr w:type="gramEnd"/>
             <w:r>
               <w:rPr>
                 <w:rFonts w:ascii="Cambria" w:hAnsi="Cambria" w:cs="Cambria Math"/>
@@ -7783,6 +7961,7 @@
               </w:rPr>
             </w:pPr>
             <w:proofErr w:type="spellStart"/>
+            <w:proofErr w:type="gramStart"/>
             <w:r>
               <w:rPr>
                 <w:rFonts w:ascii="Cambria" w:hAnsi="Cambria" w:cs="Cambria Math"/>
@@ -7793,6 +7972,7 @@
               <w:t>methodCallExpr.defintion.retornable</w:t>
             </w:r>
             <w:proofErr w:type="spellEnd"/>
+            <w:proofErr w:type="gramEnd"/>
           </w:p>
         </w:tc>
         <w:tc>
@@ -7892,6 +8072,7 @@
               <w:t xml:space="preserve"> = </w:t>
             </w:r>
             <w:proofErr w:type="spellStart"/>
+            <w:proofErr w:type="gramStart"/>
             <w:r>
               <w:rPr>
                 <w:rFonts w:ascii="Cambria" w:hAnsi="Cambria"/>
@@ -7902,6 +8083,7 @@
               <w:t>methodCallExpr.definition.type</w:t>
             </w:r>
             <w:proofErr w:type="spellEnd"/>
+            <w:proofErr w:type="gramEnd"/>
           </w:p>
         </w:tc>
       </w:tr>
@@ -8355,6 +8537,7 @@
               </w:rPr>
             </w:pPr>
             <w:proofErr w:type="spellStart"/>
+            <w:proofErr w:type="gramStart"/>
             <w:r>
               <w:rPr>
                 <w:rStyle w:val="nodo"/>
@@ -8389,6 +8572,7 @@
               <w:t>type</w:t>
             </w:r>
             <w:proofErr w:type="spellEnd"/>
+            <w:proofErr w:type="gramEnd"/>
             <w:r>
               <w:rPr>
                 <w:rFonts w:ascii="Cambria" w:hAnsi="Cambria"/>
@@ -8994,6 +9178,7 @@
                 <w:lang w:val="en-US"/>
               </w:rPr>
             </w:pPr>
+            <w:proofErr w:type="gramStart"/>
             <w:r>
               <w:rPr>
                 <w:rStyle w:val="nodo"/>
@@ -9027,6 +9212,7 @@
               </w:rPr>
               <w:t>definition</w:t>
             </w:r>
+            <w:proofErr w:type="gramEnd"/>
             <w:r>
               <w:rPr>
                 <w:rFonts w:ascii="Cambria" w:hAnsi="Cambria"/>
@@ -9235,6 +9421,7 @@
               </w:rPr>
             </w:pPr>
             <w:proofErr w:type="spellStart"/>
+            <w:proofErr w:type="gramStart"/>
             <w:r>
               <w:rPr>
                 <w:rStyle w:val="nodo"/>
@@ -9269,6 +9456,7 @@
               <w:t>definition</w:t>
             </w:r>
             <w:proofErr w:type="spellEnd"/>
+            <w:proofErr w:type="gramEnd"/>
             <w:r>
               <w:rPr>
                 <w:rFonts w:ascii="Cambria" w:hAnsi="Cambria"/>
@@ -12673,6 +12861,7 @@
         <w:t xml:space="preserve"> </w:t>
       </w:r>
       <w:proofErr w:type="spellStart"/>
+      <w:proofErr w:type="gramStart"/>
       <w:r>
         <w:rPr>
           <w:sz w:val="24"/>
@@ -12691,6 +12880,7 @@
         <w:t>(</w:t>
       </w:r>
       <w:proofErr w:type="spellStart"/>
+      <w:proofErr w:type="gramEnd"/>
       <w:r>
         <w:rPr>
           <w:sz w:val="24"/>
@@ -12918,6 +13108,7 @@
         <w:t xml:space="preserve"> </w:t>
       </w:r>
       <w:proofErr w:type="spellStart"/>
+      <w:proofErr w:type="gramStart"/>
       <w:r>
         <w:rPr>
           <w:sz w:val="24"/>
@@ -12936,6 +13127,7 @@
         <w:t>(</w:t>
       </w:r>
       <w:proofErr w:type="spellStart"/>
+      <w:proofErr w:type="gramEnd"/>
       <w:r>
         <w:rPr>
           <w:sz w:val="24"/>
@@ -12969,9 +13161,18 @@
           <w:lang w:val="en-US"/>
         </w:rPr>
         <w:tab/>
+      </w:r>
+      <w:proofErr w:type="gramStart"/>
+      <w:r>
+        <w:rPr>
+          <w:sz w:val="24"/>
+          <w:szCs w:val="24"/>
+          <w:lang w:val="en-US"/>
+        </w:rPr>
         <w:t>if(</w:t>
       </w:r>
       <w:proofErr w:type="spellStart"/>
+      <w:proofErr w:type="gramEnd"/>
       <w:r>
         <w:rPr>
           <w:sz w:val="24"/>
@@ -13022,8 +13223,18 @@
           <w:lang w:val="en-US"/>
         </w:rPr>
         <w:tab/>
-        <w:t>return false;</w:t>
+        <w:t xml:space="preserve">return </w:t>
       </w:r>
+      <w:proofErr w:type="gramStart"/>
+      <w:r>
+        <w:rPr>
+          <w:sz w:val="24"/>
+          <w:szCs w:val="24"/>
+          <w:lang w:val="en-US"/>
+        </w:rPr>
+        <w:t>false;</w:t>
+      </w:r>
+      <w:proofErr w:type="gramEnd"/>
     </w:p>
     <w:p>
       <w:pPr>
@@ -13040,9 +13251,19 @@
           <w:lang w:val="en-US"/>
         </w:rPr>
         <w:tab/>
-        <w:t>else if(</w:t>
+        <w:t xml:space="preserve">else </w:t>
+      </w:r>
+      <w:proofErr w:type="gramStart"/>
+      <w:r>
+        <w:rPr>
+          <w:sz w:val="24"/>
+          <w:szCs w:val="24"/>
+          <w:lang w:val="en-US"/>
+        </w:rPr>
+        <w:t>if(</w:t>
       </w:r>
       <w:proofErr w:type="spellStart"/>
+      <w:proofErr w:type="gramEnd"/>
       <w:r>
         <w:rPr>
           <w:sz w:val="24"/>
@@ -13084,8 +13305,18 @@
           <w:lang w:val="en-US"/>
         </w:rPr>
         <w:tab/>
-        <w:t>return false;</w:t>
+        <w:t xml:space="preserve">return </w:t>
       </w:r>
+      <w:proofErr w:type="gramStart"/>
+      <w:r>
+        <w:rPr>
+          <w:sz w:val="24"/>
+          <w:szCs w:val="24"/>
+          <w:lang w:val="en-US"/>
+        </w:rPr>
+        <w:t>false;</w:t>
+      </w:r>
+      <w:proofErr w:type="gramEnd"/>
     </w:p>
     <w:p>
       <w:pPr>
@@ -13102,9 +13333,19 @@
           <w:lang w:val="en-US"/>
         </w:rPr>
         <w:tab/>
-        <w:t>else if(</w:t>
+        <w:t xml:space="preserve">else </w:t>
+      </w:r>
+      <w:proofErr w:type="gramStart"/>
+      <w:r>
+        <w:rPr>
+          <w:sz w:val="24"/>
+          <w:szCs w:val="24"/>
+          <w:lang w:val="en-US"/>
+        </w:rPr>
+        <w:t>if(</w:t>
       </w:r>
       <w:proofErr w:type="spellStart"/>
+      <w:proofErr w:type="gramEnd"/>
       <w:r>
         <w:rPr>
           <w:sz w:val="24"/>
@@ -13146,8 +13387,18 @@
           <w:lang w:val="en-US"/>
         </w:rPr>
         <w:tab/>
-        <w:t>return false;</w:t>
+        <w:t xml:space="preserve">return </w:t>
       </w:r>
+      <w:proofErr w:type="gramStart"/>
+      <w:r>
+        <w:rPr>
+          <w:sz w:val="24"/>
+          <w:szCs w:val="24"/>
+          <w:lang w:val="en-US"/>
+        </w:rPr>
+        <w:t>false;</w:t>
+      </w:r>
+      <w:proofErr w:type="gramEnd"/>
     </w:p>
     <w:p>
       <w:pPr>
@@ -13190,8 +13441,18 @@
           <w:lang w:val="en-US"/>
         </w:rPr>
         <w:tab/>
-        <w:t>return true;</w:t>
+        <w:t xml:space="preserve">return </w:t>
       </w:r>
+      <w:proofErr w:type="gramStart"/>
+      <w:r>
+        <w:rPr>
+          <w:sz w:val="24"/>
+          <w:szCs w:val="24"/>
+          <w:lang w:val="en-US"/>
+        </w:rPr>
+        <w:t>true;</w:t>
+      </w:r>
+      <w:proofErr w:type="gramEnd"/>
     </w:p>
     <w:p>
       <w:pPr>
@@ -13221,7 +13482,7 @@
 </file>
 
 <file path=word/numbering.xml><?xml version="1.0" encoding="utf-8"?>
-<w:numbering xmlns:wpc="http://schemas.microsoft.com/office/word/2010/wordprocessingCanvas" xmlns:cx="http://schemas.microsoft.com/office/drawing/2014/chartex" xmlns:cx1="http://schemas.microsoft.com/office/drawing/2015/9/8/chartex" xmlns:cx2="http://schemas.microsoft.com/office/drawing/2015/10/21/chartex" xmlns:cx3="http://schemas.microsoft.com/office/drawing/2016/5/9/chartex" xmlns:cx4="http://schemas.microsoft.com/office/drawing/2016/5/10/chartex" xmlns:cx5="http://schemas.microsoft.com/office/drawing/2016/5/11/chartex" xmlns:cx6="http://schemas.microsoft.com/office/drawing/2016/5/12/chartex" xmlns:cx7="http://schemas.microsoft.com/office/drawing/2016/5/13/chartex" xmlns:cx8="http://schemas.microsoft.com/office/drawing/2016/5/14/chartex" xmlns:mc="http://schemas.openxmlformats.org/markup-compatibility/2006" xmlns:aink="http://schemas.microsoft.com/office/drawing/2016/ink" xmlns:am3d="http://schemas.microsoft.com/office/drawing/2017/model3d" xmlns:o="urn:schemas-microsoft-com:office:office" xmlns:r="http://schemas.openxmlformats.org/officeDocument/2006/relationships" xmlns:m="http://schemas.openxmlformats.org/officeDocument/2006/math" xmlns:v="urn:schemas-microsoft-com:vml" xmlns:wp14="http://schemas.microsoft.com/office/word/2010/wordprocessingDrawing" xmlns:wp="http://schemas.openxmlformats.org/drawingml/2006/wordprocessingDrawing" xmlns:w10="urn:schemas-microsoft-com:office:word" xmlns:w="http://schemas.openxmlformats.org/wordprocessingml/2006/main" xmlns:w14="http://schemas.microsoft.com/office/word/2010/wordml" xmlns:w15="http://schemas.microsoft.com/office/word/2012/wordml" xmlns:w16cex="http://schemas.microsoft.com/office/word/2018/wordml/cex" xmlns:w16cid="http://schemas.microsoft.com/office/word/2016/wordml/cid" xmlns:w16="http://schemas.microsoft.com/office/word/2018/wordml" xmlns:w16sdtdh="http://schemas.microsoft.com/office/word/2020/wordml/sdtdatahash" xmlns:w16se="http://schemas.microsoft.com/office/word/2015/wordml/symex" xmlns:wpg="http://schemas.microsoft.com/office/word/2010/wordprocessingGroup" xmlns:wpi="http://schemas.microsoft.com/office/word/2010/wordprocessingInk" xmlns:wne="http://schemas.microsoft.com/office/word/2006/wordml" xmlns:wps="http://schemas.microsoft.com/office/word/2010/wordprocessingShape" mc:Ignorable="w14 w15 w16se w16cid w16 w16cex w16sdtdh wp14">
+<w:numbering xmlns:wpc="http://schemas.microsoft.com/office/word/2010/wordprocessingCanvas" xmlns:cx="http://schemas.microsoft.com/office/drawing/2014/chartex" xmlns:cx1="http://schemas.microsoft.com/office/drawing/2015/9/8/chartex" xmlns:cx2="http://schemas.microsoft.com/office/drawing/2015/10/21/chartex" xmlns:cx3="http://schemas.microsoft.com/office/drawing/2016/5/9/chartex" xmlns:cx4="http://schemas.microsoft.com/office/drawing/2016/5/10/chartex" xmlns:cx5="http://schemas.microsoft.com/office/drawing/2016/5/11/chartex" xmlns:cx6="http://schemas.microsoft.com/office/drawing/2016/5/12/chartex" xmlns:cx7="http://schemas.microsoft.com/office/drawing/2016/5/13/chartex" xmlns:cx8="http://schemas.microsoft.com/office/drawing/2016/5/14/chartex" xmlns:mc="http://schemas.openxmlformats.org/markup-compatibility/2006" xmlns:aink="http://schemas.microsoft.com/office/drawing/2016/ink" xmlns:am3d="http://schemas.microsoft.com/office/drawing/2017/model3d" xmlns:o="urn:schemas-microsoft-com:office:office" xmlns:oel="http://schemas.microsoft.com/office/2019/extlst" xmlns:r="http://schemas.openxmlformats.org/officeDocument/2006/relationships" xmlns:m="http://schemas.openxmlformats.org/officeDocument/2006/math" xmlns:v="urn:schemas-microsoft-com:vml" xmlns:wp14="http://schemas.microsoft.com/office/word/2010/wordprocessingDrawing" xmlns:wp="http://schemas.openxmlformats.org/drawingml/2006/wordprocessingDrawing" xmlns:w10="urn:schemas-microsoft-com:office:word" xmlns:w="http://schemas.openxmlformats.org/wordprocessingml/2006/main" xmlns:w14="http://schemas.microsoft.com/office/word/2010/wordml" xmlns:w15="http://schemas.microsoft.com/office/word/2012/wordml" xmlns:w16cex="http://schemas.microsoft.com/office/word/2018/wordml/cex" xmlns:w16cid="http://schemas.microsoft.com/office/word/2016/wordml/cid" xmlns:w16="http://schemas.microsoft.com/office/word/2018/wordml" xmlns:w16sdtdh="http://schemas.microsoft.com/office/word/2020/wordml/sdtdatahash" xmlns:w16se="http://schemas.microsoft.com/office/word/2015/wordml/symex" xmlns:wpg="http://schemas.microsoft.com/office/word/2010/wordprocessingGroup" xmlns:wpi="http://schemas.microsoft.com/office/word/2010/wordprocessingInk" xmlns:wne="http://schemas.microsoft.com/office/word/2006/wordml" xmlns:wps="http://schemas.microsoft.com/office/word/2010/wordprocessingShape" mc:Ignorable="w14 w15 w16se w16cid w16 w16cex w16sdtdh wp14">
   <w:abstractNum w:abstractNumId="0" w15:restartNumberingAfterBreak="0">
     <w:nsid w:val="58865096"/>
     <w:multiLevelType w:val="multilevel"/>
@@ -13317,7 +13578,7 @@
       </w:pPr>
     </w:lvl>
   </w:abstractNum>
-  <w:num w:numId="1">
+  <w:num w:numId="1" w16cid:durableId="1791436339">
     <w:abstractNumId w:val="0"/>
   </w:num>
 </w:numbering>

</xml_diff>

<commit_message>
Ahora se comprueba que no se repitan metodos en create
</commit_message>
<xml_diff>
--- a/metalenguajes/GAt_Identificacion.docx
+++ b/metalenguajes/GAt_Identificacion.docx
@@ -572,11 +572,10 @@
           <w:p>
             <w:pPr>
               <w:rPr>
-                <w:rFonts w:ascii="Cambria" w:hAnsi="Cambria"/>
-                <w:color w:val="767171" w:themeColor="background2" w:themeShade="80"/>
-                <w:sz w:val="24"/>
-                <w:szCs w:val="24"/>
-                <w:lang w:val="en-US"/>
+                <w:rFonts w:ascii="Cambria" w:hAnsi="Cambria" w:cs="Cambria Math"/>
+                <w:color w:val="767171" w:themeColor="background2" w:themeShade="80"/>
+                <w:sz w:val="24"/>
+                <w:szCs w:val="24"/>
               </w:rPr>
             </w:pPr>
             <w:proofErr w:type="spellStart"/>
@@ -612,6 +611,17 @@
               </w:rPr>
               <w:t>createMethod</w:t>
             </w:r>
+            <w:r>
+              <w:rPr>
+                <w:rFonts w:ascii="Cambria" w:hAnsi="Cambria"/>
+                <w:color w:val="767171" w:themeColor="background2" w:themeShade="80"/>
+                <w:sz w:val="24"/>
+                <w:szCs w:val="24"/>
+                <w:vertAlign w:val="subscript"/>
+                <w:lang w:val="en-US"/>
+              </w:rPr>
+              <w:t>i</w:t>
+            </w:r>
             <w:proofErr w:type="spellEnd"/>
             <w:r>
               <w:rPr>
@@ -650,6 +660,86 @@
               </w:rPr>
               <w:t>∅</w:t>
             </w:r>
+          </w:p>
+          <w:p>
+            <w:pPr>
+              <w:rPr>
+                <w:rFonts w:ascii="Cambria" w:hAnsi="Cambria" w:cs="Cambria Math"/>
+                <w:color w:val="767171" w:themeColor="background2" w:themeShade="80"/>
+                <w:sz w:val="24"/>
+                <w:szCs w:val="24"/>
+              </w:rPr>
+            </w:pPr>
+            <w:proofErr w:type="spellStart"/>
+            <w:r>
+              <w:rPr>
+                <w:rFonts w:ascii="Cambria" w:hAnsi="Cambria" w:cs="Cambria Math"/>
+                <w:color w:val="767171" w:themeColor="background2" w:themeShade="80"/>
+                <w:sz w:val="24"/>
+                <w:szCs w:val="24"/>
+              </w:rPr>
+              <w:t>constructorNames</w:t>
+            </w:r>
+            <w:proofErr w:type="spellEnd"/>
+            <w:r>
+              <w:rPr>
+                <w:rFonts w:ascii="Cambria" w:hAnsi="Cambria" w:cs="Cambria Math"/>
+                <w:color w:val="767171" w:themeColor="background2" w:themeShade="80"/>
+                <w:sz w:val="24"/>
+                <w:szCs w:val="24"/>
+              </w:rPr>
+              <w:t>[</w:t>
+            </w:r>
+            <w:proofErr w:type="spellStart"/>
+            <w:r>
+              <w:rPr>
+                <w:rFonts w:ascii="Cambria" w:hAnsi="Cambria" w:cs="Cambria Math"/>
+                <w:color w:val="767171" w:themeColor="background2" w:themeShade="80"/>
+                <w:sz w:val="24"/>
+                <w:szCs w:val="24"/>
+              </w:rPr>
+              <w:t>createMethod</w:t>
+            </w:r>
+            <w:r>
+              <w:rPr>
+                <w:rFonts w:ascii="Cambria" w:hAnsi="Cambria" w:cs="Cambria Math"/>
+                <w:color w:val="767171" w:themeColor="background2" w:themeShade="80"/>
+                <w:sz w:val="24"/>
+                <w:szCs w:val="24"/>
+                <w:vertAlign w:val="subscript"/>
+              </w:rPr>
+              <w:t>i</w:t>
+            </w:r>
+            <w:proofErr w:type="spellEnd"/>
+            <w:r>
+              <w:rPr>
+                <w:rFonts w:ascii="Cambria" w:hAnsi="Cambria" w:cs="Cambria Math"/>
+                <w:color w:val="767171" w:themeColor="background2" w:themeShade="80"/>
+                <w:sz w:val="24"/>
+                <w:szCs w:val="24"/>
+              </w:rPr>
+              <w:t xml:space="preserve">] == </w:t>
+            </w:r>
+            <w:r>
+              <w:rPr>
+                <w:rFonts w:ascii="Cambria" w:hAnsi="Cambria" w:cs="Cambria Math"/>
+                <w:color w:val="767171" w:themeColor="background2" w:themeShade="80"/>
+                <w:sz w:val="24"/>
+                <w:szCs w:val="24"/>
+              </w:rPr>
+              <w:t>∅</w:t>
+            </w:r>
+          </w:p>
+          <w:p>
+            <w:pPr>
+              <w:rPr>
+                <w:rFonts w:ascii="Cambria" w:hAnsi="Cambria"/>
+                <w:color w:val="767171" w:themeColor="background2" w:themeShade="80"/>
+                <w:sz w:val="24"/>
+                <w:szCs w:val="24"/>
+                <w:lang w:val="en-US"/>
+              </w:rPr>
+            </w:pPr>
           </w:p>
         </w:tc>
         <w:tc>
@@ -2177,6 +2267,7 @@
                 <w:sz w:val="24"/>
                 <w:szCs w:val="24"/>
               </w:rPr>
+              <w:lastRenderedPageBreak/>
               <w:t>read</w:t>
             </w:r>
             <w:r>
@@ -2331,7 +2422,6 @@
                 <w:sz w:val="24"/>
                 <w:szCs w:val="24"/>
               </w:rPr>
-              <w:lastRenderedPageBreak/>
               <w:t>expr</w:t>
             </w:r>
             <w:r>
@@ -4552,6 +4642,7 @@
                 <w:szCs w:val="24"/>
                 <w:lang w:val="en-US"/>
               </w:rPr>
+              <w:lastRenderedPageBreak/>
               <w:t>exprBinariaAritmetica.modifiable</w:t>
             </w:r>
             <w:proofErr w:type="spellEnd"/>
@@ -6056,6 +6147,7 @@
                 <w:rFonts w:ascii="Cambria" w:hAnsi="Cambria"/>
                 <w:sz w:val="24"/>
                 <w:szCs w:val="24"/>
+                <w:lang w:val="en-US"/>
               </w:rPr>
               <w:t xml:space="preserve"> </w:t>
             </w:r>
@@ -6064,27 +6156,10 @@
                 <w:rFonts w:ascii="Cambria" w:hAnsi="Cambria" w:cs="Cambria Math"/>
                 <w:sz w:val="24"/>
                 <w:szCs w:val="24"/>
-              </w:rPr>
-              <w:t>⊂</w:t>
-            </w:r>
-            <w:r>
-              <w:rPr>
-                <w:rFonts w:ascii="Cambria" w:hAnsi="Cambria" w:cs="Cambria Math"/>
-                <w:sz w:val="24"/>
-                <w:szCs w:val="24"/>
-              </w:rPr>
-              <w:t xml:space="preserve"> </w:t>
-            </w:r>
-            <w:proofErr w:type="spellStart"/>
-            <w:r>
-              <w:rPr>
-                <w:rFonts w:ascii="Cambria" w:hAnsi="Cambria" w:cs="Cambria Math"/>
-                <w:sz w:val="24"/>
-                <w:szCs w:val="24"/>
-              </w:rPr>
-              <w:t>right</w:t>
-            </w:r>
-            <w:proofErr w:type="spellEnd"/>
+                <w:lang w:val="en-US"/>
+              </w:rPr>
+              <w:t>⊂ right</w:t>
+            </w:r>
           </w:p>
         </w:tc>
         <w:tc>
@@ -6570,6 +6645,7 @@
                 <w:szCs w:val="24"/>
                 <w:lang w:val="en-US"/>
               </w:rPr>
+              <w:lastRenderedPageBreak/>
               <w:t>cast</w:t>
             </w:r>
             <w:r>
@@ -6791,7 +6867,6 @@
                 <w:sz w:val="24"/>
                 <w:szCs w:val="24"/>
               </w:rPr>
-              <w:lastRenderedPageBreak/>
               <w:t>esPrimitivo</w:t>
             </w:r>
             <w:proofErr w:type="spellEnd"/>
@@ -6917,7 +6992,6 @@
                 <w:szCs w:val="24"/>
                 <w:lang w:val="en-US"/>
               </w:rPr>
-              <w:lastRenderedPageBreak/>
               <w:t>cast.type</w:t>
             </w:r>
             <w:proofErr w:type="spellEnd"/>
@@ -8538,6 +8612,7 @@
                 <w:sz w:val="24"/>
                 <w:szCs w:val="24"/>
               </w:rPr>
+              <w:lastRenderedPageBreak/>
               <w:t>intType</w:t>
             </w:r>
             <w:r>
@@ -8764,7 +8839,6 @@
                 <w:sz w:val="24"/>
                 <w:szCs w:val="24"/>
               </w:rPr>
-              <w:lastRenderedPageBreak/>
               <w:t>charType</w:t>
             </w:r>
             <w:r>
@@ -11144,6 +11218,7 @@
                 <w:sz w:val="24"/>
                 <w:szCs w:val="24"/>
               </w:rPr>
+              <w:lastRenderedPageBreak/>
               <w:t>MethodCallExpr</w:t>
             </w:r>
             <w:proofErr w:type="spellEnd"/>
@@ -11470,7 +11545,6 @@
                 <w:sz w:val="24"/>
                 <w:szCs w:val="24"/>
               </w:rPr>
-              <w:lastRenderedPageBreak/>
               <w:t>ClassNode</w:t>
             </w:r>
             <w:proofErr w:type="spellEnd"/>
@@ -13142,6 +13216,147 @@
           </w:p>
         </w:tc>
       </w:tr>
+      <w:tr>
+        <w:tc>
+          <w:tcPr>
+            <w:tcW w:w="1012" w:type="pct"/>
+          </w:tcPr>
+          <w:p>
+            <w:pPr>
+              <w:spacing w:after="0" w:line="240" w:lineRule="auto"/>
+              <w:rPr>
+                <w:rFonts w:ascii="Cambria" w:eastAsia="Times New Roman" w:hAnsi="Cambria" w:cs="Times New Roman"/>
+                <w:color w:val="767171" w:themeColor="background2" w:themeShade="80"/>
+                <w:sz w:val="24"/>
+                <w:szCs w:val="24"/>
+                <w:lang w:eastAsia="es-ES"/>
+              </w:rPr>
+            </w:pPr>
+            <w:proofErr w:type="spellStart"/>
+            <w:r>
+              <w:rPr>
+                <w:rFonts w:ascii="Cambria" w:eastAsia="Times New Roman" w:hAnsi="Cambria" w:cs="Times New Roman"/>
+                <w:color w:val="767171" w:themeColor="background2" w:themeShade="80"/>
+                <w:sz w:val="24"/>
+                <w:szCs w:val="24"/>
+                <w:lang w:eastAsia="es-ES"/>
+              </w:rPr>
+              <w:t>constructorNames</w:t>
+            </w:r>
+            <w:proofErr w:type="spellEnd"/>
+          </w:p>
+        </w:tc>
+        <w:tc>
+          <w:tcPr>
+            <w:tcW w:w="1197" w:type="pct"/>
+          </w:tcPr>
+          <w:p>
+            <w:pPr>
+              <w:spacing w:after="0" w:line="240" w:lineRule="auto"/>
+              <w:rPr>
+                <w:rFonts w:ascii="Cambria" w:eastAsia="Times New Roman" w:hAnsi="Cambria" w:cs="Times New Roman"/>
+                <w:color w:val="767171" w:themeColor="background2" w:themeShade="80"/>
+                <w:sz w:val="24"/>
+                <w:szCs w:val="24"/>
+                <w:lang w:eastAsia="es-ES"/>
+              </w:rPr>
+            </w:pPr>
+            <w:proofErr w:type="spellStart"/>
+            <w:r>
+              <w:rPr>
+                <w:rFonts w:ascii="Cambria" w:eastAsia="Times New Roman" w:hAnsi="Cambria" w:cs="Times New Roman"/>
+                <w:color w:val="767171" w:themeColor="background2" w:themeShade="80"/>
+                <w:sz w:val="24"/>
+                <w:szCs w:val="24"/>
+                <w:lang w:eastAsia="es-ES"/>
+              </w:rPr>
+              <w:t>List</w:t>
+            </w:r>
+            <w:proofErr w:type="spellEnd"/>
+            <w:r>
+              <w:rPr>
+                <w:rFonts w:ascii="Cambria" w:eastAsia="Times New Roman" w:hAnsi="Cambria" w:cs="Times New Roman"/>
+                <w:color w:val="767171" w:themeColor="background2" w:themeShade="80"/>
+                <w:sz w:val="24"/>
+                <w:szCs w:val="24"/>
+                <w:lang w:eastAsia="es-ES"/>
+              </w:rPr>
+              <w:t>&lt;</w:t>
+            </w:r>
+            <w:proofErr w:type="spellStart"/>
+            <w:r>
+              <w:rPr>
+                <w:rFonts w:ascii="Cambria" w:eastAsia="Times New Roman" w:hAnsi="Cambria" w:cs="Times New Roman"/>
+                <w:color w:val="767171" w:themeColor="background2" w:themeShade="80"/>
+                <w:sz w:val="24"/>
+                <w:szCs w:val="24"/>
+                <w:lang w:eastAsia="es-ES"/>
+              </w:rPr>
+              <w:t>String</w:t>
+            </w:r>
+            <w:proofErr w:type="spellEnd"/>
+            <w:r>
+              <w:rPr>
+                <w:rFonts w:ascii="Cambria" w:eastAsia="Times New Roman" w:hAnsi="Cambria" w:cs="Times New Roman"/>
+                <w:color w:val="767171" w:themeColor="background2" w:themeShade="80"/>
+                <w:sz w:val="24"/>
+                <w:szCs w:val="24"/>
+                <w:lang w:eastAsia="es-ES"/>
+              </w:rPr>
+              <w:t>&gt;</w:t>
+            </w:r>
+          </w:p>
+        </w:tc>
+        <w:tc>
+          <w:tcPr>
+            <w:tcW w:w="2791" w:type="pct"/>
+          </w:tcPr>
+          <w:p>
+            <w:pPr>
+              <w:spacing w:after="0" w:line="240" w:lineRule="auto"/>
+              <w:rPr>
+                <w:rFonts w:ascii="Cambria" w:eastAsia="Times New Roman" w:hAnsi="Cambria" w:cs="Times New Roman"/>
+                <w:color w:val="767171" w:themeColor="background2" w:themeShade="80"/>
+                <w:sz w:val="24"/>
+                <w:szCs w:val="24"/>
+                <w:lang w:eastAsia="es-ES"/>
+              </w:rPr>
+            </w:pPr>
+            <w:r>
+              <w:rPr>
+                <w:rFonts w:ascii="Cambria" w:eastAsia="Times New Roman" w:hAnsi="Cambria" w:cs="Times New Roman"/>
+                <w:color w:val="767171" w:themeColor="background2" w:themeShade="80"/>
+                <w:sz w:val="24"/>
+                <w:szCs w:val="24"/>
+                <w:lang w:eastAsia="es-ES"/>
+              </w:rPr>
+              <w:t xml:space="preserve">Lista donde se irán guardando los métodos que estén dentro del bloque </w:t>
+            </w:r>
+            <w:proofErr w:type="spellStart"/>
+            <w:r>
+              <w:rPr>
+                <w:rFonts w:ascii="Cambria" w:eastAsia="Times New Roman" w:hAnsi="Cambria" w:cs="Times New Roman"/>
+                <w:color w:val="767171" w:themeColor="background2" w:themeShade="80"/>
+                <w:sz w:val="24"/>
+                <w:szCs w:val="24"/>
+                <w:lang w:eastAsia="es-ES"/>
+              </w:rPr>
+              <w:t>create</w:t>
+            </w:r>
+            <w:proofErr w:type="spellEnd"/>
+            <w:r>
+              <w:rPr>
+                <w:rFonts w:ascii="Cambria" w:eastAsia="Times New Roman" w:hAnsi="Cambria" w:cs="Times New Roman"/>
+                <w:color w:val="767171" w:themeColor="background2" w:themeShade="80"/>
+                <w:sz w:val="24"/>
+                <w:szCs w:val="24"/>
+                <w:lang w:eastAsia="es-ES"/>
+              </w:rPr>
+              <w:t>.</w:t>
+            </w:r>
+          </w:p>
+        </w:tc>
+      </w:tr>
     </w:tbl>
     <w:p>
       <w:pPr>
@@ -13165,6 +13380,7 @@
           <w:sz w:val="24"/>
           <w:szCs w:val="24"/>
         </w:rPr>
+        <w:lastRenderedPageBreak/>
         <w:t>Funciones Auxiliares</w:t>
       </w:r>
     </w:p>
@@ -13438,7 +13654,6 @@
           <w:szCs w:val="24"/>
           <w:lang w:val="en-US"/>
         </w:rPr>
-        <w:lastRenderedPageBreak/>
         <w:t>boolean</w:t>
       </w:r>
       <w:proofErr w:type="spellEnd"/>

</xml_diff>